<commit_message>
ajout section mangling dans la doc
</commit_message>
<xml_diff>
--- a/DossierConception.docx
+++ b/DossierConception.docx
@@ -1596,12 +1596,6 @@
         <w:pStyle w:val="1titreTOC"/>
         <w:widowControl/>
         <w:spacing w:before="283"/>
-        <w:rPr>
-          <w:rFonts w:ascii="Verdana" w:hAnsi="Verdana" w:cs="Verdana"/>
-          <w:caps w:val="0"/>
-          <w:sz w:val="24"/>
-          <w:szCs w:val="24"/>
-        </w:rPr>
       </w:pPr>
       <w:r>
         <w:rPr>
@@ -1627,15 +1621,401 @@
       </w:r>
       <w:r>
         <w:rPr>
-          <w:rFonts w:ascii="Verdana" w:hAnsi="Verdana" w:cs="Verdana"/>
-          <w:b w:val="0"/>
-          <w:bCs w:val="0"/>
-          <w:caps w:val="0"/>
-          <w:sz w:val="24"/>
-          <w:szCs w:val="24"/>
-        </w:rPr>
-        <w:t>Nous allons donc créer une classe «Mangler» qui s'en occupera. Cette classe va contenir un dictionnaire des symboles décorés ou non.</w:t>
-      </w:r>
+          <w:rFonts w:ascii="Verdana" w:hAnsi="Verdana" w:eastAsia="Verdana" w:cs="Verdana"/>
+          <w:b w:val="0"/>
+          <w:bCs w:val="0"/>
+          <w:caps w:val="0"/>
+          <w:sz w:val="24"/>
+          <w:szCs w:val="24"/>
+        </w:rPr>
+        <w:t>Nous allons donc créer une classe «Mangler» qui s'en occupera</w:t>
+      </w:r>
+      <w:r>
+        <w:rPr>
+          <w:rFonts w:ascii="Verdana" w:hAnsi="Verdana" w:eastAsia="Verdana" w:cs="Verdana"/>
+          <w:b w:val="0"/>
+          <w:bCs w:val="0"/>
+          <w:caps w:val="0"/>
+          <w:sz w:val="24"/>
+          <w:szCs w:val="24"/>
+        </w:rPr>
+        <w:t>.</w:t>
+      </w:r>
+    </w:p>
+    <w:p xmlns:wp14="http://schemas.microsoft.com/office/word/2010/wordml" wp14:textId="77777777" wp14:noSpellErr="1">
+      <w:pPr>
+        <w:pStyle w:val="1titreTOC"/>
+        <w:widowControl/>
+        <w:spacing w:before="283"/>
+      </w:pPr>
+      <w:r>
+        <w:rPr>
+          <w:rFonts w:ascii="Verdana" w:hAnsi="Verdana" w:eastAsia="Verdana" w:cs="Verdana"/>
+          <w:b w:val="0"/>
+          <w:bCs w:val="0"/>
+          <w:caps w:val="0"/>
+          <w:sz w:val="24"/>
+          <w:szCs w:val="24"/>
+        </w:rPr>
+        <w:t xml:space="preserve">Cette classe se base sur l'utilisation de la classe "Module" Décrite dans la partie </w:t>
+      </w:r>
+      <w:r>
+        <w:rPr>
+          <w:rFonts w:ascii="Verdana" w:hAnsi="Verdana" w:eastAsia="Verdana" w:cs="Verdana"/>
+          <w:b w:val="0"/>
+          <w:bCs w:val="0"/>
+          <w:caps w:val="0"/>
+          <w:sz w:val="24"/>
+          <w:szCs w:val="24"/>
+        </w:rPr>
+        <w:t>D. suivant la convention suivante; elle se base sur le prototype de chaque fonction contenue dans un module ou une classe pour établir son nom une fois en C:</w:t>
+      </w:r>
+    </w:p>
+    <w:p xmlns:wp14="http://schemas.microsoft.com/office/word/2010/wordml" wp14:textId="77777777">
+      <w:pPr>
+        <w:pStyle w:val="1titreTOC"/>
+        <w:widowControl/>
+        <w:spacing w:before="283"/>
+      </w:pPr>
+      <w:r>
+        <w:rPr>
+          <w:rFonts w:ascii="Verdana" w:hAnsi="Verdana" w:eastAsia="Verdana" w:cs="Verdana"/>
+          <w:b w:val="1"/>
+          <w:bCs w:val="1"/>
+          <w:caps w:val="0"/>
+          <w:sz w:val="24"/>
+          <w:szCs w:val="24"/>
+        </w:rPr>
+        <w:t>[["</w:t>
+      </w:r>
+      <w:r>
+        <w:rPr>
+          <w:rFonts w:ascii="Verdana" w:hAnsi="Verdana" w:eastAsia="Verdana" w:cs="Verdana"/>
+          <w:b w:val="1"/>
+          <w:bCs w:val="1"/>
+          <w:caps w:val="0"/>
+          <w:sz w:val="24"/>
+          <w:szCs w:val="24"/>
+        </w:rPr>
+        <w:t>M</w:t>
+      </w:r>
+      <w:r>
+        <w:rPr>
+          <w:rFonts w:ascii="Verdana" w:hAnsi="Verdana" w:eastAsia="Verdana" w:cs="Verdana"/>
+          <w:b w:val="1"/>
+          <w:bCs w:val="1"/>
+          <w:caps w:val="0"/>
+          <w:sz w:val="24"/>
+          <w:szCs w:val="24"/>
+        </w:rPr>
+        <w:t>odule"|"C</w:t>
+      </w:r>
+      <w:r>
+        <w:rPr>
+          <w:rFonts w:ascii="Verdana" w:hAnsi="Verdana" w:eastAsia="Verdana" w:cs="Verdana"/>
+          <w:b w:val="1"/>
+          <w:bCs w:val="1"/>
+          <w:caps w:val="0"/>
+          <w:sz w:val="24"/>
+          <w:szCs w:val="24"/>
+        </w:rPr>
+        <w:t>lass"]</w:t>
+      </w:r>
+      <w:r>
+        <w:rPr>
+          <w:rFonts w:ascii="Verdana" w:hAnsi="Verdana" w:eastAsia="Verdana" w:cs="Verdana"/>
+          <w:b w:val="1"/>
+          <w:bCs w:val="1"/>
+          <w:caps w:val="0"/>
+          <w:sz w:val="24"/>
+          <w:szCs w:val="24"/>
+        </w:rPr>
+        <w:t>module/className'_'</w:t>
+      </w:r>
+      <w:r>
+        <w:rPr>
+          <w:rFonts w:ascii="Verdana" w:hAnsi="Verdana" w:eastAsia="Verdana" w:cs="Verdana"/>
+          <w:b w:val="1"/>
+          <w:bCs w:val="1"/>
+          <w:caps w:val="0"/>
+          <w:sz w:val="24"/>
+          <w:szCs w:val="24"/>
+        </w:rPr>
+        <w:t>]+ ReturnType</w:t>
+      </w:r>
+      <w:r>
+        <w:rPr>
+          <w:rFonts w:ascii="Verdana" w:hAnsi="Verdana" w:eastAsia="Verdana" w:cs="Verdana"/>
+          <w:b w:val="1"/>
+          <w:bCs w:val="1"/>
+          <w:caps w:val="0"/>
+          <w:sz w:val="24"/>
+          <w:szCs w:val="24"/>
+        </w:rPr>
+        <w:t xml:space="preserve"> '_' OriginalName['_'</w:t>
+      </w:r>
+      <w:r>
+        <w:rPr>
+          <w:rFonts w:ascii="Verdana" w:hAnsi="Verdana" w:eastAsia="Verdana" w:cs="Verdana"/>
+          <w:b w:val="1"/>
+          <w:bCs w:val="1"/>
+          <w:caps w:val="0"/>
+          <w:sz w:val="24"/>
+          <w:szCs w:val="24"/>
+        </w:rPr>
+        <w:t>argTypeN</w:t>
+      </w:r>
+      <w:r>
+        <w:rPr>
+          <w:rFonts w:ascii="Verdana" w:hAnsi="Verdana" w:eastAsia="Verdana" w:cs="Verdana"/>
+          <w:b w:val="1"/>
+          <w:bCs w:val="1"/>
+          <w:caps w:val="0"/>
+          <w:sz w:val="24"/>
+          <w:szCs w:val="24"/>
+        </w:rPr>
+        <w:t>]+[num]</w:t>
+      </w:r>
+      <w:r>
+        <w:rPr>
+          <w:rFonts w:ascii="Verdana" w:hAnsi="Verdana" w:eastAsia="Verdana" w:cs="Verdana"/>
+          <w:b w:val="1"/>
+          <w:bCs w:val="1"/>
+          <w:caps w:val="0"/>
+          <w:sz w:val="24"/>
+          <w:szCs w:val="24"/>
+        </w:rPr>
+        <w:t>?</w:t>
+      </w:r>
+    </w:p>
+    <w:p xmlns:wp14="http://schemas.microsoft.com/office/word/2010/wordml" wp14:textId="77777777">
+      <w:pPr>
+        <w:pStyle w:val="1titreTOC"/>
+        <w:widowControl/>
+        <w:spacing w:before="283"/>
+        <w:ind w:left="225" w:hanging="0"/>
+      </w:pPr>
+      <w:r>
+        <w:rPr>
+          <w:rFonts w:ascii="Verdana" w:hAnsi="Verdana" w:eastAsia="Verdana" w:cs="Verdana"/>
+          <w:b w:val="0"/>
+          <w:bCs w:val="0"/>
+          <w:caps w:val="0"/>
+          <w:sz w:val="24"/>
+          <w:szCs w:val="24"/>
+        </w:rPr>
+        <w:t/>
+      </w:r>
+    </w:p>
+    <w:p xmlns:wp14="http://schemas.microsoft.com/office/word/2010/wordml" wp14:textId="77777777" wp14:noSpellErr="1">
+      <w:pPr>
+        <w:pStyle w:val="1titreTOC"/>
+        <w:widowControl/>
+        <w:spacing w:before="283"/>
+        <w:ind w:left="225" w:hanging="0"/>
+      </w:pPr>
+      <w:r>
+        <w:rPr>
+          <w:rFonts w:ascii="Verdana" w:hAnsi="Verdana" w:eastAsia="Verdana" w:cs="Verdana"/>
+          <w:b w:val="0"/>
+          <w:bCs w:val="0"/>
+          <w:caps w:val="0"/>
+          <w:sz w:val="24"/>
+          <w:szCs w:val="24"/>
+        </w:rPr>
+        <w:t>de cette manière, une fonction avec le prototype:</w:t>
+      </w:r>
+    </w:p>
+    <w:p xmlns:wp14="http://schemas.microsoft.com/office/word/2010/wordml" wp14:textId="77777777">
+      <w:pPr>
+        <w:pStyle w:val="1titreTOC"/>
+        <w:widowControl/>
+        <w:spacing w:before="283"/>
+        <w:ind w:left="225" w:hanging="0"/>
+      </w:pPr>
+      <w:r>
+        <w:rPr>
+          <w:rFonts w:ascii="Verdana" w:hAnsi="Verdana" w:eastAsia="Verdana" w:cs="Verdana"/>
+          <w:b w:val="0"/>
+          <w:bCs w:val="0"/>
+          <w:caps w:val="0"/>
+          <w:sz w:val="24"/>
+          <w:szCs w:val="24"/>
+        </w:rPr>
+        <w:t>int toto(char *stuff, void *something</w:t>
+      </w:r>
+      <w:r>
+        <w:rPr>
+          <w:rFonts w:ascii="Verdana" w:hAnsi="Verdana" w:eastAsia="Verdana" w:cs="Verdana"/>
+          <w:b w:val="0"/>
+          <w:bCs w:val="0"/>
+          <w:caps w:val="0"/>
+          <w:sz w:val="24"/>
+          <w:szCs w:val="24"/>
+        </w:rPr>
+        <w:t>);</w:t>
+      </w:r>
+    </w:p>
+    <w:p xmlns:wp14="http://schemas.microsoft.com/office/word/2010/wordml" wp14:textId="77777777" wp14:noSpellErr="1">
+      <w:pPr>
+        <w:pStyle w:val="1titreTOC"/>
+        <w:widowControl/>
+        <w:spacing w:before="283"/>
+        <w:ind w:left="225" w:hanging="0"/>
+      </w:pPr>
+      <w:r>
+        <w:rPr>
+          <w:rFonts w:ascii="Verdana" w:hAnsi="Verdana" w:eastAsia="Verdana" w:cs="Verdana"/>
+          <w:b w:val="0"/>
+          <w:bCs w:val="0"/>
+          <w:caps w:val="0"/>
+          <w:sz w:val="24"/>
+          <w:szCs w:val="24"/>
+        </w:rPr>
+        <w:t>dans le module tata donnera:</w:t>
+      </w:r>
+    </w:p>
+    <w:p xmlns:wp14="http://schemas.microsoft.com/office/word/2010/wordml" wp14:textId="77777777">
+      <w:pPr>
+        <w:pStyle w:val="1titreTOC"/>
+        <w:widowControl/>
+        <w:spacing w:before="283"/>
+        <w:ind w:left="225" w:hanging="0"/>
+      </w:pPr>
+      <w:r>
+        <w:rPr>
+          <w:rFonts w:ascii="Verdana" w:hAnsi="Verdana" w:eastAsia="Verdana" w:cs="Verdana"/>
+          <w:b w:val="0"/>
+          <w:bCs w:val="0"/>
+          <w:caps w:val="0"/>
+          <w:sz w:val="24"/>
+          <w:szCs w:val="24"/>
+        </w:rPr>
+        <w:t>Module</w:t>
+      </w:r>
+      <w:r>
+        <w:rPr>
+          <w:rFonts w:ascii="Verdana" w:hAnsi="Verdana" w:eastAsia="Verdana" w:cs="Verdana"/>
+          <w:b w:val="0"/>
+          <w:bCs w:val="0"/>
+          <w:caps w:val="0"/>
+          <w:sz w:val="24"/>
+          <w:szCs w:val="24"/>
+        </w:rPr>
+        <w:t>tata_int_toto_Pchar_Pvoid</w:t>
+      </w:r>
+    </w:p>
+    <w:p xmlns:wp14="http://schemas.microsoft.com/office/word/2010/wordml" wp14:textId="77777777" wp14:noSpellErr="1">
+      <w:pPr>
+        <w:pStyle w:val="1titreTOC"/>
+        <w:widowControl/>
+        <w:spacing w:before="283"/>
+        <w:ind w:left="225" w:hanging="0"/>
+      </w:pPr>
+      <w:r>
+        <w:rPr>
+          <w:rFonts w:ascii="Verdana" w:hAnsi="Verdana" w:eastAsia="Verdana" w:cs="Verdana"/>
+          <w:b w:val="0"/>
+          <w:bCs w:val="0"/>
+          <w:caps w:val="0"/>
+          <w:sz w:val="24"/>
+          <w:szCs w:val="24"/>
+        </w:rPr>
+        <w:t>à noter:</w:t>
+      </w:r>
+    </w:p>
+    <w:p xmlns:wp14="http://schemas.microsoft.com/office/word/2010/wordml" wp14:textId="77777777" wp14:noSpellErr="1">
+      <w:pPr>
+        <w:pStyle w:val="1titreTOC"/>
+        <w:widowControl/>
+        <w:numPr>
+          <w:ilvl w:val="0"/>
+          <w:numId w:val="7"/>
+        </w:numPr>
+        <w:spacing w:before="283"/>
+        <w:rPr>
+          <w:rFonts w:ascii="Verdana" w:hAnsi="Verdana" w:eastAsia="Verdana" w:cs="Verdana"/>
+          <w:sz w:val="24"/>
+          <w:szCs w:val="24"/>
+        </w:rPr>
+      </w:pPr>
+      <w:r>
+        <w:rPr>
+          <w:rFonts w:ascii="Verdana" w:hAnsi="Verdana" w:eastAsia="Verdana" w:cs="Verdana"/>
+          <w:b w:val="0"/>
+          <w:bCs w:val="0"/>
+          <w:caps w:val="0"/>
+          <w:sz w:val="24"/>
+          <w:szCs w:val="24"/>
+        </w:rPr>
+        <w:t xml:space="preserve"> </w:t>
+      </w:r>
+      <w:r>
+        <w:rPr>
+          <w:rFonts w:ascii="Verdana" w:hAnsi="Verdana" w:eastAsia="Verdana" w:cs="Verdana"/>
+          <w:b w:val="0"/>
+          <w:bCs w:val="0"/>
+          <w:caps w:val="0"/>
+          <w:sz w:val="24"/>
+          <w:szCs w:val="24"/>
+        </w:rPr>
+        <w:t>en cas de collision à l'issue de la décoration, un nombre sera ajouté</w:t>
+      </w:r>
+      <w:r>
+        <w:rPr>
+          <w:rFonts w:ascii="Verdana" w:hAnsi="Verdana" w:eastAsia="Verdana" w:cs="Verdana"/>
+          <w:b w:val="0"/>
+          <w:bCs w:val="0"/>
+          <w:caps w:val="0"/>
+          <w:sz w:val="24"/>
+          <w:szCs w:val="24"/>
+        </w:rPr>
+        <w:t xml:space="preserve"> à la fin, jusqu’à ne trouver aucune collision.</w:t>
+      </w:r>
+    </w:p>
+    <w:p xmlns:wp14="http://schemas.microsoft.com/office/word/2010/wordml" wp14:textId="77777777">
+      <w:pPr>
+        <w:pStyle w:val="1titreTOC"/>
+        <w:widowControl/>
+        <w:numPr>
+          <w:ilvl w:val="0"/>
+          <w:numId w:val="7"/>
+        </w:numPr>
+        <w:spacing w:before="283"/>
+        <w:rPr>
+          <w:rFonts w:ascii="Verdana" w:hAnsi="Verdana" w:eastAsia="Verdana" w:cs="Verdana"/>
+          <w:sz w:val="24"/>
+          <w:szCs w:val="24"/>
+        </w:rPr>
+      </w:pPr>
+      <w:r>
+        <w:rPr>
+          <w:rFonts w:ascii="Verdana" w:hAnsi="Verdana" w:eastAsia="Verdana" w:cs="Verdana"/>
+          <w:b w:val="0"/>
+          <w:bCs w:val="0"/>
+          <w:caps w:val="0"/>
+          <w:sz w:val="24"/>
+          <w:szCs w:val="24"/>
+        </w:rPr>
+        <w:t>un P est ajouté au nom du type selon la profondeur du pointeur (un void ** corresponderais donc à PPvoid)</w:t>
+      </w:r>
+      <w:r>
+        <w:rPr>
+          <w:rFonts w:ascii="Verdana" w:hAnsi="Verdana" w:eastAsia="Verdana" w:cs="Verdana"/>
+          <w:b w:val="0"/>
+          <w:bCs w:val="0"/>
+          <w:caps w:val="0"/>
+          <w:sz w:val="24"/>
+          <w:szCs w:val="24"/>
+        </w:rPr>
+        <w:t>.</w:t>
+      </w:r>
+    </w:p>
+    <w:p w14:noSpellErr="1">
+      <w:pPr>
+        <w:pStyle w:val="1titreTOC"/>
+        <w:spacing w:before="283"/>
+      </w:pPr>
     </w:p>
     <w:p xmlns:wp14="http://schemas.microsoft.com/office/word/2010/wordml" wp14:textId="77777777">
       <w:pPr>
@@ -2486,6 +2866,117 @@
 
 <file path=word/numbering.xml><?xml version="1.0" encoding="utf-8"?>
 <w:numbering xmlns:wpc="http://schemas.microsoft.com/office/word/2010/wordprocessingCanvas" xmlns:cx="http://schemas.microsoft.com/office/drawing/2014/chartex" xmlns:mc="http://schemas.openxmlformats.org/markup-compatibility/2006" xmlns:o="urn:schemas-microsoft-com:office:office" xmlns:r="http://schemas.openxmlformats.org/officeDocument/2006/relationships" xmlns:m="http://schemas.openxmlformats.org/officeDocument/2006/math" xmlns:v="urn:schemas-microsoft-com:vml" xmlns:wp14="http://schemas.microsoft.com/office/word/2010/wordprocessingDrawing" xmlns:wp="http://schemas.openxmlformats.org/drawingml/2006/wordprocessingDrawing" xmlns:w10="urn:schemas-microsoft-com:office:word" xmlns:w="http://schemas.openxmlformats.org/wordprocessingml/2006/main" xmlns:w14="http://schemas.microsoft.com/office/word/2010/wordml" xmlns:w15="http://schemas.microsoft.com/office/word/2012/wordml" xmlns:w16se="http://schemas.microsoft.com/office/word/2015/wordml/symex" xmlns:wpg="http://schemas.microsoft.com/office/word/2010/wordprocessingGroup" xmlns:wpi="http://schemas.microsoft.com/office/word/2010/wordprocessingInk" xmlns:wne="http://schemas.microsoft.com/office/word/2006/wordml" xmlns:wps="http://schemas.microsoft.com/office/word/2010/wordprocessingShape" mc:Ignorable="w14 w15 w16se wp14">
+  <w:abstractNum xmlns:w="http://schemas.openxmlformats.org/wordprocessingml/2006/main" w:abstractNumId="6">
+    <w:multiLevelType xmlns:w="http://schemas.openxmlformats.org/wordprocessingml/2006/main" w:val="hybridMultilevel"/>
+    <w:lvl xmlns:w="http://schemas.openxmlformats.org/wordprocessingml/2006/main" w:ilvl="0">
+      <w:start w:val="1"/>
+      <w:numFmt w:val="bullet"/>
+      <w:lvlText w:val=""/>
+      <w:lvlJc w:val="left"/>
+      <w:pPr>
+        <w:ind w:left="720" w:hanging="360"/>
+      </w:pPr>
+      <w:rPr>
+        <w:rFonts w:hint="default" w:ascii="Symbol" w:hAnsi="Symbol"/>
+      </w:rPr>
+    </w:lvl>
+    <w:lvl xmlns:w="http://schemas.openxmlformats.org/wordprocessingml/2006/main" w:ilvl="1">
+      <w:start w:val="1"/>
+      <w:numFmt w:val="bullet"/>
+      <w:lvlText w:val="o"/>
+      <w:lvlJc w:val="left"/>
+      <w:pPr>
+        <w:ind w:left="1440" w:hanging="360"/>
+      </w:pPr>
+      <w:rPr>
+        <w:rFonts w:hint="default" w:ascii="Courier New" w:hAnsi="Courier New"/>
+      </w:rPr>
+    </w:lvl>
+    <w:lvl xmlns:w="http://schemas.openxmlformats.org/wordprocessingml/2006/main" w:ilvl="2">
+      <w:start w:val="1"/>
+      <w:numFmt w:val="bullet"/>
+      <w:lvlText w:val=""/>
+      <w:lvlJc w:val="left"/>
+      <w:pPr>
+        <w:ind w:left="2160" w:hanging="360"/>
+      </w:pPr>
+      <w:rPr>
+        <w:rFonts w:hint="default" w:ascii="Wingdings" w:hAnsi="Wingdings"/>
+      </w:rPr>
+    </w:lvl>
+    <w:lvl xmlns:w="http://schemas.openxmlformats.org/wordprocessingml/2006/main" w:ilvl="3">
+      <w:start w:val="1"/>
+      <w:numFmt w:val="bullet"/>
+      <w:lvlText w:val=""/>
+      <w:lvlJc w:val="left"/>
+      <w:pPr>
+        <w:ind w:left="2880" w:hanging="360"/>
+      </w:pPr>
+      <w:rPr>
+        <w:rFonts w:hint="default" w:ascii="Symbol" w:hAnsi="Symbol"/>
+      </w:rPr>
+    </w:lvl>
+    <w:lvl xmlns:w="http://schemas.openxmlformats.org/wordprocessingml/2006/main" w:ilvl="4">
+      <w:start w:val="1"/>
+      <w:numFmt w:val="bullet"/>
+      <w:lvlText w:val="o"/>
+      <w:lvlJc w:val="left"/>
+      <w:pPr>
+        <w:ind w:left="3600" w:hanging="360"/>
+      </w:pPr>
+      <w:rPr>
+        <w:rFonts w:hint="default" w:ascii="Courier New" w:hAnsi="Courier New"/>
+      </w:rPr>
+    </w:lvl>
+    <w:lvl xmlns:w="http://schemas.openxmlformats.org/wordprocessingml/2006/main" w:ilvl="5">
+      <w:start w:val="1"/>
+      <w:numFmt w:val="bullet"/>
+      <w:lvlText w:val=""/>
+      <w:lvlJc w:val="left"/>
+      <w:pPr>
+        <w:ind w:left="4320" w:hanging="360"/>
+      </w:pPr>
+      <w:rPr>
+        <w:rFonts w:hint="default" w:ascii="Wingdings" w:hAnsi="Wingdings"/>
+      </w:rPr>
+    </w:lvl>
+    <w:lvl xmlns:w="http://schemas.openxmlformats.org/wordprocessingml/2006/main" w:ilvl="6">
+      <w:start w:val="1"/>
+      <w:numFmt w:val="bullet"/>
+      <w:lvlText w:val=""/>
+      <w:lvlJc w:val="left"/>
+      <w:pPr>
+        <w:ind w:left="5040" w:hanging="360"/>
+      </w:pPr>
+      <w:rPr>
+        <w:rFonts w:hint="default" w:ascii="Symbol" w:hAnsi="Symbol"/>
+      </w:rPr>
+    </w:lvl>
+    <w:lvl xmlns:w="http://schemas.openxmlformats.org/wordprocessingml/2006/main" w:ilvl="7">
+      <w:start w:val="1"/>
+      <w:numFmt w:val="bullet"/>
+      <w:lvlText w:val="o"/>
+      <w:lvlJc w:val="left"/>
+      <w:pPr>
+        <w:ind w:left="5760" w:hanging="360"/>
+      </w:pPr>
+      <w:rPr>
+        <w:rFonts w:hint="default" w:ascii="Courier New" w:hAnsi="Courier New"/>
+      </w:rPr>
+    </w:lvl>
+    <w:lvl xmlns:w="http://schemas.openxmlformats.org/wordprocessingml/2006/main" w:ilvl="8">
+      <w:start w:val="1"/>
+      <w:numFmt w:val="bullet"/>
+      <w:lvlText w:val=""/>
+      <w:lvlJc w:val="left"/>
+      <w:pPr>
+        <w:ind w:left="6480" w:hanging="360"/>
+      </w:pPr>
+      <w:rPr>
+        <w:rFonts w:hint="default" w:ascii="Wingdings" w:hAnsi="Wingdings"/>
+      </w:rPr>
+    </w:lvl>
+  </w:abstractNum>
   <w:abstractNum w:abstractNumId="0" w15:restartNumberingAfterBreak="0">
     <w:nsid w:val="00000001"/>
     <w:multiLevelType w:val="multilevel"/>
@@ -3029,6 +3520,9 @@
       </w:pPr>
     </w:lvl>
   </w:abstractNum>
+  <w:num w:numId="7">
+    <w:abstractNumId w:val="6"/>
+  </w:num>
   <w:num w:numId="1">
     <w:abstractNumId w:val="0"/>
   </w:num>

</xml_diff>

<commit_message>
update section mangling de la doc avec nouvelle convention
</commit_message>
<xml_diff>
--- a/DossierConception.docx
+++ b/DossierConception.docx
@@ -1671,121 +1671,97 @@
         <w:t>D. suivant la convention suivante; elle se base sur le prototype de chaque fonction contenue dans un module ou une classe pour établir son nom une fois en C:</w:t>
       </w:r>
     </w:p>
-    <w:p xmlns:wp14="http://schemas.microsoft.com/office/word/2010/wordml" wp14:textId="77777777">
-      <w:pPr>
-        <w:pStyle w:val="1titreTOC"/>
-        <w:widowControl/>
-        <w:spacing w:before="283"/>
-      </w:pPr>
-      <w:r>
-        <w:rPr>
-          <w:rFonts w:ascii="Verdana" w:hAnsi="Verdana" w:eastAsia="Verdana" w:cs="Verdana"/>
+    <w:p>
+      <w:r>
+        <w:rPr>
           <w:b w:val="1"/>
           <w:bCs w:val="1"/>
-          <w:caps w:val="0"/>
-          <w:sz w:val="24"/>
-          <w:szCs w:val="24"/>
-        </w:rPr>
-        <w:t>[["</w:t>
-      </w:r>
-      <w:r>
-        <w:rPr>
-          <w:rFonts w:ascii="Verdana" w:hAnsi="Verdana" w:eastAsia="Verdana" w:cs="Verdana"/>
+        </w:rPr>
+        <w:t>["Func"/"Var"]'$'["Module"/"Class" '_' module/class name]?'$'OriginalName'$'</w:t>
+      </w:r>
+      <w:r>
+        <w:rPr>
           <w:b w:val="1"/>
           <w:bCs w:val="1"/>
-          <w:caps w:val="0"/>
-          <w:sz w:val="24"/>
-          <w:szCs w:val="24"/>
-        </w:rPr>
-        <w:t>M</w:t>
-      </w:r>
-      <w:r>
-        <w:rPr>
-          <w:rFonts w:ascii="Verdana" w:hAnsi="Verdana" w:eastAsia="Verdana" w:cs="Verdana"/>
+        </w:rPr>
+        <w:t>[</w:t>
+      </w:r>
+      <w:r>
+        <w:rPr>
           <w:b w:val="1"/>
           <w:bCs w:val="1"/>
-          <w:caps w:val="0"/>
-          <w:sz w:val="24"/>
-          <w:szCs w:val="24"/>
-        </w:rPr>
-        <w:t>odule"|"C</w:t>
-      </w:r>
-      <w:r>
-        <w:rPr>
-          <w:rFonts w:ascii="Verdana" w:hAnsi="Verdana" w:eastAsia="Verdana" w:cs="Verdana"/>
+        </w:rPr>
+        <w:t>[</w:t>
+      </w:r>
+      <w:r>
+        <w:rPr>
           <w:b w:val="1"/>
           <w:bCs w:val="1"/>
-          <w:caps w:val="0"/>
-          <w:sz w:val="24"/>
-          <w:szCs w:val="24"/>
-        </w:rPr>
-        <w:t>lass"]</w:t>
-      </w:r>
-      <w:r>
-        <w:rPr>
-          <w:rFonts w:ascii="Verdana" w:hAnsi="Verdana" w:eastAsia="Verdana" w:cs="Verdana"/>
+        </w:rPr>
+        <w:t>P</w:t>
+      </w:r>
+      <w:r>
+        <w:rPr>
           <w:b w:val="1"/>
           <w:bCs w:val="1"/>
-          <w:caps w:val="0"/>
-          <w:sz w:val="24"/>
-          <w:szCs w:val="24"/>
-        </w:rPr>
-        <w:t>module/className'_'</w:t>
-      </w:r>
-      <w:r>
-        <w:rPr>
-          <w:rFonts w:ascii="Verdana" w:hAnsi="Verdana" w:eastAsia="Verdana" w:cs="Verdana"/>
+        </w:rPr>
+        <w:t>]* [U</w:t>
+      </w:r>
+      <w:r>
+        <w:rPr>
           <w:b w:val="1"/>
           <w:bCs w:val="1"/>
-          <w:caps w:val="0"/>
-          <w:sz w:val="24"/>
-          <w:szCs w:val="24"/>
-        </w:rPr>
-        <w:t>]+ ReturnType</w:t>
-      </w:r>
-      <w:r>
-        <w:rPr>
-          <w:rFonts w:ascii="Verdana" w:hAnsi="Verdana" w:eastAsia="Verdana" w:cs="Verdana"/>
+        </w:rPr>
+        <w:t>]?'</w:t>
+      </w:r>
+      <w:r>
+        <w:rPr>
           <w:b w:val="1"/>
           <w:bCs w:val="1"/>
-          <w:caps w:val="0"/>
-          <w:sz w:val="24"/>
-          <w:szCs w:val="24"/>
-        </w:rPr>
-        <w:t xml:space="preserve"> '_' OriginalName['_'</w:t>
-      </w:r>
-      <w:r>
-        <w:rPr>
-          <w:rFonts w:ascii="Verdana" w:hAnsi="Verdana" w:eastAsia="Verdana" w:cs="Verdana"/>
+        </w:rPr>
+        <w:t>$'</w:t>
+      </w:r>
+      <w:r>
+        <w:rPr>
           <w:b w:val="1"/>
           <w:bCs w:val="1"/>
-          <w:caps w:val="0"/>
-          <w:sz w:val="24"/>
-          <w:szCs w:val="24"/>
-        </w:rPr>
-        <w:t>argTypeN</w:t>
-      </w:r>
-      <w:r>
-        <w:rPr>
-          <w:rFonts w:ascii="Verdana" w:hAnsi="Verdana" w:eastAsia="Verdana" w:cs="Verdana"/>
+        </w:rPr>
+        <w:t>ReturnType'_'[</w:t>
+      </w:r>
+      <w:r>
+        <w:rPr>
           <w:b w:val="1"/>
           <w:bCs w:val="1"/>
-          <w:caps w:val="0"/>
-          <w:sz w:val="24"/>
-          <w:szCs w:val="24"/>
-        </w:rPr>
-        <w:t>]+[num]</w:t>
-      </w:r>
-      <w:r>
-        <w:rPr>
-          <w:rFonts w:ascii="Verdana" w:hAnsi="Verdana" w:eastAsia="Verdana" w:cs="Verdana"/>
+        </w:rPr>
+        <w:t>[</w:t>
+      </w:r>
+      <w:r>
+        <w:rPr>
           <w:b w:val="1"/>
           <w:bCs w:val="1"/>
-          <w:caps w:val="0"/>
-          <w:sz w:val="24"/>
-          <w:szCs w:val="24"/>
-        </w:rPr>
-        <w:t>?</w:t>
+        </w:rPr>
+        <w:t>P</w:t>
+      </w:r>
+      <w:r>
+        <w:rPr>
+          <w:b w:val="1"/>
+          <w:bCs w:val="1"/>
+        </w:rPr>
+        <w:t>]* [U</w:t>
+      </w:r>
+      <w:r>
+        <w:rPr>
+          <w:b w:val="1"/>
+          <w:bCs w:val="1"/>
+        </w:rPr>
+        <w:t>]?'$'argsN'_']["$$$variadic$$$"</w:t>
+      </w:r>
+      <w:r>
+        <w:rPr>
+          <w:b w:val="1"/>
+          <w:bCs w:val="1"/>
+        </w:rPr>
+        <w:t>]?</w:t>
       </w:r>
     </w:p>
     <w:p xmlns:wp14="http://schemas.microsoft.com/office/word/2010/wordml" wp14:textId="77777777">
@@ -1842,7 +1818,18 @@
           <w:sz w:val="24"/>
           <w:szCs w:val="24"/>
         </w:rPr>
-        <w:t>int toto(char *stuff, void *something</w:t>
+        <w:t>int toto(char *stuff, void *</w:t>
+      </w:r>
+      <w:r>
+        <w:rPr>
+          <w:rFonts w:ascii="Verdana" w:hAnsi="Verdana" w:eastAsia="Verdana" w:cs="Verdana"/>
+          <w:b w:val="0"/>
+          <w:bCs w:val="0"/>
+          <w:caps w:val="0"/>
+          <w:sz w:val="24"/>
+          <w:szCs w:val="24"/>
+        </w:rPr>
+        <w:t>something</w:t>
       </w:r>
       <w:r>
         <w:rPr>
@@ -1891,6 +1878,17 @@
           <w:sz w:val="24"/>
           <w:szCs w:val="24"/>
         </w:rPr>
+        <w:t>Func$</w:t>
+      </w:r>
+      <w:r>
+        <w:rPr>
+          <w:rFonts w:ascii="Verdana" w:hAnsi="Verdana" w:eastAsia="Verdana" w:cs="Verdana"/>
+          <w:b w:val="0"/>
+          <w:bCs w:val="0"/>
+          <w:caps w:val="0"/>
+          <w:sz w:val="24"/>
+          <w:szCs w:val="24"/>
+        </w:rPr>
         <w:t>Module</w:t>
       </w:r>
       <w:r>
@@ -1902,7 +1900,157 @@
           <w:sz w:val="24"/>
           <w:szCs w:val="24"/>
         </w:rPr>
-        <w:t>tata_int_toto_Pchar_Pvoid</w:t>
+        <w:t>_</w:t>
+      </w:r>
+      <w:r>
+        <w:rPr>
+          <w:rFonts w:ascii="Verdana" w:hAnsi="Verdana" w:eastAsia="Verdana" w:cs="Verdana"/>
+          <w:b w:val="0"/>
+          <w:bCs w:val="0"/>
+          <w:caps w:val="0"/>
+          <w:sz w:val="24"/>
+          <w:szCs w:val="24"/>
+        </w:rPr>
+        <w:t>tata</w:t>
+      </w:r>
+      <w:r>
+        <w:rPr>
+          <w:rFonts w:ascii="Verdana" w:hAnsi="Verdana" w:eastAsia="Verdana" w:cs="Verdana"/>
+          <w:b w:val="0"/>
+          <w:bCs w:val="0"/>
+          <w:caps w:val="0"/>
+          <w:sz w:val="24"/>
+          <w:szCs w:val="24"/>
+        </w:rPr>
+        <w:t>$</w:t>
+      </w:r>
+      <w:r>
+        <w:rPr>
+          <w:rFonts w:ascii="Verdana" w:hAnsi="Verdana" w:eastAsia="Verdana" w:cs="Verdana"/>
+          <w:b w:val="0"/>
+          <w:bCs w:val="0"/>
+          <w:caps w:val="0"/>
+          <w:sz w:val="24"/>
+          <w:szCs w:val="24"/>
+        </w:rPr>
+        <w:t>toto</w:t>
+      </w:r>
+      <w:r>
+        <w:rPr>
+          <w:rFonts w:ascii="Verdana" w:hAnsi="Verdana" w:eastAsia="Verdana" w:cs="Verdana"/>
+          <w:b w:val="0"/>
+          <w:bCs w:val="0"/>
+          <w:caps w:val="0"/>
+          <w:sz w:val="24"/>
+          <w:szCs w:val="24"/>
+        </w:rPr>
+        <w:t>$$int_</w:t>
+      </w:r>
+      <w:r>
+        <w:rPr>
+          <w:rFonts w:ascii="Verdana" w:hAnsi="Verdana" w:eastAsia="Verdana" w:cs="Verdana"/>
+          <w:b w:val="0"/>
+          <w:bCs w:val="0"/>
+          <w:caps w:val="0"/>
+          <w:sz w:val="24"/>
+          <w:szCs w:val="24"/>
+        </w:rPr>
+        <w:t>P</w:t>
+      </w:r>
+      <w:r>
+        <w:rPr>
+          <w:rFonts w:ascii="Verdana" w:hAnsi="Verdana" w:eastAsia="Verdana" w:cs="Verdana"/>
+          <w:b w:val="0"/>
+          <w:bCs w:val="0"/>
+          <w:caps w:val="0"/>
+          <w:sz w:val="24"/>
+          <w:szCs w:val="24"/>
+        </w:rPr>
+        <w:t>$</w:t>
+      </w:r>
+      <w:r>
+        <w:rPr>
+          <w:rFonts w:ascii="Verdana" w:hAnsi="Verdana" w:eastAsia="Verdana" w:cs="Verdana"/>
+          <w:b w:val="0"/>
+          <w:bCs w:val="0"/>
+          <w:caps w:val="0"/>
+          <w:sz w:val="24"/>
+          <w:szCs w:val="24"/>
+        </w:rPr>
+        <w:t>char_</w:t>
+      </w:r>
+      <w:r>
+        <w:rPr>
+          <w:rFonts w:ascii="Verdana" w:hAnsi="Verdana" w:eastAsia="Verdana" w:cs="Verdana"/>
+          <w:b w:val="0"/>
+          <w:bCs w:val="0"/>
+          <w:caps w:val="0"/>
+          <w:sz w:val="24"/>
+          <w:szCs w:val="24"/>
+        </w:rPr>
+        <w:t>P$</w:t>
+      </w:r>
+      <w:r>
+        <w:rPr>
+          <w:rFonts w:ascii="Verdana" w:hAnsi="Verdana" w:eastAsia="Verdana" w:cs="Verdana"/>
+          <w:b w:val="0"/>
+          <w:bCs w:val="0"/>
+          <w:caps w:val="0"/>
+          <w:sz w:val="24"/>
+          <w:szCs w:val="24"/>
+        </w:rPr>
+        <w:t>void</w:t>
+      </w:r>
+    </w:p>
+    <w:p>
+      <w:pPr>
+        <w:pStyle w:val="1titreTOC"/>
+        <w:spacing w:before="283"/>
+        <w:ind w:left="0" w:hanging="0"/>
+      </w:pPr>
+    </w:p>
+    <w:p>
+      <w:pPr>
+        <w:pStyle w:val="1titreTOC"/>
+        <w:spacing w:before="283"/>
+        <w:ind w:left="0" w:hanging="0"/>
+      </w:pPr>
+      <w:r>
+        <w:rPr>
+          <w:rFonts w:ascii="Verdana" w:hAnsi="Verdana" w:eastAsia="Verdana" w:cs="Verdana"/>
+          <w:b w:val="0"/>
+          <w:bCs w:val="0"/>
+          <w:sz w:val="24"/>
+          <w:szCs w:val="24"/>
+        </w:rPr>
+        <w:t xml:space="preserve">de même, une variable 'int </w:t>
+      </w:r>
+      <w:r>
+        <w:rPr>
+          <w:rFonts w:ascii="Verdana" w:hAnsi="Verdana" w:eastAsia="Verdana" w:cs="Verdana"/>
+          <w:b w:val="0"/>
+          <w:bCs w:val="0"/>
+          <w:sz w:val="24"/>
+          <w:szCs w:val="24"/>
+        </w:rPr>
+        <w:t>foo' dans le module 'bar' donnera:</w:t>
+      </w:r>
+    </w:p>
+    <w:p>
+      <w:pPr>
+        <w:pStyle w:val="1titreTOC"/>
+        <w:spacing w:before="283"/>
+        <w:ind w:left="0" w:hanging="0"/>
+      </w:pPr>
+      <w:r>
+        <w:rPr>
+          <w:rFonts w:ascii="Verdana" w:hAnsi="Verdana" w:eastAsia="Verdana" w:cs="Verdana"/>
+          <w:b w:val="0"/>
+          <w:bCs w:val="0"/>
+          <w:sz w:val="24"/>
+          <w:szCs w:val="24"/>
+        </w:rPr>
+        <w:t>Var$Module_bar$foo$$int</w:t>
       </w:r>
     </w:p>
     <w:p xmlns:wp14="http://schemas.microsoft.com/office/word/2010/wordml" wp14:textId="77777777" wp14:noSpellErr="1">
@@ -1924,7 +2072,7 @@
         <w:t>à noter:</w:t>
       </w:r>
     </w:p>
-    <w:p xmlns:wp14="http://schemas.microsoft.com/office/word/2010/wordml" wp14:textId="77777777" wp14:noSpellErr="1">
+    <w:p xmlns:wp14="http://schemas.microsoft.com/office/word/2010/wordml" wp14:textId="77777777" w14:noSpellErr="1">
       <w:pPr>
         <w:pStyle w:val="1titreTOC"/>
         <w:widowControl/>
@@ -1973,10 +2121,9 @@
         <w:t xml:space="preserve"> à la fin, jusqu’à ne trouver aucune collision.</w:t>
       </w:r>
     </w:p>
-    <w:p xmlns:wp14="http://schemas.microsoft.com/office/word/2010/wordml" wp14:textId="77777777">
+    <w:p w14:noSpellErr="1">
       <w:pPr>
         <w:pStyle w:val="1titreTOC"/>
-        <w:widowControl/>
         <w:numPr>
           <w:ilvl w:val="0"/>
           <w:numId w:val="7"/>
@@ -1993,11 +2140,70 @@
           <w:rFonts w:ascii="Verdana" w:hAnsi="Verdana" w:eastAsia="Verdana" w:cs="Verdana"/>
           <w:b w:val="0"/>
           <w:bCs w:val="0"/>
-          <w:caps w:val="0"/>
-          <w:sz w:val="24"/>
-          <w:szCs w:val="24"/>
-        </w:rPr>
-        <w:t>un P est ajouté au nom du type selon la profondeur du pointeur (un void ** corresponderais donc à PPvoid)</w:t>
+          <w:sz w:val="24"/>
+          <w:szCs w:val="24"/>
+        </w:rPr>
+        <w:t>le nom de chaque type commence par un $.</w:t>
+      </w:r>
+    </w:p>
+    <w:p xmlns:wp14="http://schemas.microsoft.com/office/word/2010/wordml" wp14:textId="77777777">
+      <w:pPr>
+        <w:pStyle w:val="1titreTOC"/>
+        <w:widowControl/>
+        <w:numPr>
+          <w:ilvl w:val="0"/>
+          <w:numId w:val="7"/>
+        </w:numPr>
+        <w:spacing w:before="283"/>
+        <w:rPr>
+          <w:rFonts w:ascii="Verdana" w:hAnsi="Verdana" w:eastAsia="Verdana" w:cs="Verdana"/>
+          <w:sz w:val="24"/>
+          <w:szCs w:val="24"/>
+        </w:rPr>
+      </w:pPr>
+      <w:r>
+        <w:rPr>
+          <w:rFonts w:ascii="Verdana" w:hAnsi="Verdana" w:eastAsia="Verdana" w:cs="Verdana"/>
+          <w:b w:val="0"/>
+          <w:bCs w:val="0"/>
+          <w:caps w:val="0"/>
+          <w:sz w:val="24"/>
+          <w:szCs w:val="24"/>
+        </w:rPr>
+        <w:t>un P est ajouté au nom du type selon la profondeur du pointeur (un void ** corresponderais donc à PP</w:t>
+      </w:r>
+      <w:r>
+        <w:rPr>
+          <w:rFonts w:ascii="Verdana" w:hAnsi="Verdana" w:eastAsia="Verdana" w:cs="Verdana"/>
+          <w:b w:val="0"/>
+          <w:bCs w:val="0"/>
+          <w:caps w:val="0"/>
+          <w:sz w:val="24"/>
+          <w:szCs w:val="24"/>
+        </w:rPr>
+        <w:t>$</w:t>
+      </w:r>
+      <w:r>
+        <w:rPr>
+          <w:rFonts w:ascii="Verdana" w:hAnsi="Verdana" w:eastAsia="Verdana" w:cs="Verdana"/>
+          <w:b w:val="0"/>
+          <w:bCs w:val="0"/>
+          <w:caps w:val="0"/>
+          <w:sz w:val="24"/>
+          <w:szCs w:val="24"/>
+        </w:rPr>
+        <w:t>void</w:t>
+      </w:r>
+      <w:r>
+        <w:rPr>
+          <w:rFonts w:ascii="Verdana" w:hAnsi="Verdana" w:eastAsia="Verdana" w:cs="Verdana"/>
+          <w:b w:val="0"/>
+          <w:bCs w:val="0"/>
+          <w:caps w:val="0"/>
+          <w:sz w:val="24"/>
+          <w:szCs w:val="24"/>
+        </w:rPr>
+        <w:t>)</w:t>
       </w:r>
       <w:r>
         <w:rPr>
@@ -2009,6 +2215,41 @@
           <w:szCs w:val="24"/>
         </w:rPr>
         <w:t>.</w:t>
+      </w:r>
+    </w:p>
+    <w:p>
+      <w:pPr>
+        <w:pStyle w:val="1titreTOC"/>
+        <w:numPr>
+          <w:ilvl w:val="0"/>
+          <w:numId w:val="7"/>
+        </w:numPr>
+        <w:spacing w:before="283"/>
+        <w:rPr>
+          <w:rFonts w:ascii="Verdana" w:hAnsi="Verdana" w:eastAsia="Verdana" w:cs="Verdana"/>
+          <w:sz w:val="24"/>
+          <w:szCs w:val="24"/>
+        </w:rPr>
+      </w:pPr>
+      <w:r>
+        <w:rPr>
+          <w:rFonts w:ascii="Verdana" w:hAnsi="Verdana" w:eastAsia="Verdana" w:cs="Verdana"/>
+          <w:b w:val="0"/>
+          <w:bCs w:val="0"/>
+          <w:sz w:val="24"/>
+          <w:szCs w:val="24"/>
+        </w:rPr>
+        <w:t>un U correspond à un entier non signé et se retrouve a</w:t>
+      </w:r>
+      <w:r>
+        <w:rPr>
+          <w:rFonts w:ascii="Verdana" w:hAnsi="Verdana" w:eastAsia="Verdana" w:cs="Verdana"/>
+          <w:b w:val="0"/>
+          <w:bCs w:val="0"/>
+          <w:sz w:val="24"/>
+          <w:szCs w:val="24"/>
+        </w:rPr>
+        <w:t>près le(s) P symbolisant les pointeurs.</w:t>
       </w:r>
     </w:p>
     <w:p w14:noSpellErr="1">

</xml_diff>

<commit_message>
rendu by ledara_f on pc-ledara_f @ Mon Oct  5 11:37:39 CEST 2015
</commit_message>
<xml_diff>
--- a/DossierConception.docx
+++ b/DossierConception.docx
@@ -422,7 +422,7 @@
         <w:fldChar w:fldCharType="end"/>
       </w:r>
     </w:p>
-    <w:p xmlns:wp14="http://schemas.microsoft.com/office/word/2010/wordml" wp14:textId="77777777">
+    <w:p xmlns:wp14="http://schemas.microsoft.com/office/word/2010/wordml" wp14:textId="77777777" w14:noSpellErr="1">
       <w:pPr>
         <w:pStyle w:val="Heading1"/>
         <w:pageBreakBefore/>
@@ -434,9 +434,6 @@
         </w:pBdr>
         <w:ind w:left="0" w:firstLine="0"/>
         <w:jc w:val="left"/>
-        <w:rPr>
-          <w:rFonts w:ascii="Verdana" w:hAnsi="Verdana" w:cs="Verdana"/>
-        </w:rPr>
       </w:pPr>
       <w:bookmarkStart w:name="__RefHeading__24_1540618119" w:id="2"/>
       <w:bookmarkStart w:name="__RefHeading___Toc96849179" w:id="3"/>
@@ -455,31 +452,22 @@
         <w:t>Buts du document</w:t>
       </w:r>
     </w:p>
-    <w:p xmlns:wp14="http://schemas.microsoft.com/office/word/2010/wordml" wp14:textId="77777777">
-      <w:pPr>
-        <w:rPr>
-          <w:rFonts w:ascii="Verdana" w:hAnsi="Verdana" w:cs="Verdana"/>
-        </w:rPr>
-      </w:pPr>
-    </w:p>
-    <w:p xmlns:wp14="http://schemas.microsoft.com/office/word/2010/wordml" wp14:textId="77777777">
-      <w:pPr>
+    <w:p>
+      <w:pPr>
+        <w:pStyle w:val="Normal"/>
+      </w:pPr>
+    </w:p>
+    <w:p xmlns:wp14="http://schemas.microsoft.com/office/word/2010/wordml" wp14:textId="77777777">
+      <w:pPr>
+        <w:ind w:firstLine="708"/>
         <w:jc w:val="both"/>
         <w:rPr>
           <w:rFonts w:ascii="Verdana" w:hAnsi="Verdana" w:cs="Verdana"/>
         </w:rPr>
       </w:pPr>
-    </w:p>
-    <w:p xmlns:wp14="http://schemas.microsoft.com/office/word/2010/wordml" wp14:textId="77777777">
-      <w:pPr>
-        <w:jc w:val="both"/>
-        <w:rPr>
-          <w:rFonts w:ascii="Verdana" w:hAnsi="Verdana" w:cs="Verdana"/>
-        </w:rPr>
-      </w:pPr>
-      <w:r>
-        <w:rPr>
-          <w:rFonts w:ascii="Verdana" w:hAnsi="Verdana" w:cs="Verdana"/>
+      <w:r>
+        <w:rPr>
+          <w:rFonts w:ascii="Verdana" w:hAnsi="Verdana" w:eastAsia="Verdana" w:cs="Verdana"/>
         </w:rPr>
         <w:t>Ce document concerne la réalisation d'une surcouche au langage C au moyen de l'outil Pyrser et Cnorm. Cette surcouche servira à augmenter les possibilités du langage:</w:t>
       </w:r>
@@ -622,11 +610,10 @@
         </w:rPr>
       </w:pPr>
     </w:p>
-    <w:p xmlns:wp14="http://schemas.microsoft.com/office/word/2010/wordml" wp14:textId="77777777">
+    <w:p xmlns:wp14="http://schemas.microsoft.com/office/word/2010/wordml" w14:noSpellErr="1" wp14:textId="5843899C">
       <w:pPr>
         <w:pStyle w:val="Heading1"/>
         <w:numPr>
-          <w:ilvl w:val="0"/>
           <w:numId w:val="0"/>
         </w:numPr>
         <w:pBdr>
@@ -645,7 +632,8 @@
       <w:bookmarkEnd w:id="5"/>
       <w:bookmarkEnd w:id="7"/>
       <w:r>
-        <w:t>III - Documents applicables et de reference</w:t>
+        <w:rPr/>
+        <w:t>III - Documents applicables et de r</w:t>
       </w:r>
       <w:bookmarkEnd w:id="6"/>
       <w:r>
@@ -657,6 +645,18 @@
         <w:tab/>
       </w:r>
       <w:r>
+        <w:rPr/>
+        <w:t>éfé</w:t>
+      </w:r>
+      <w:r>
+        <w:rPr/>
+        <w:t>renc</w:t>
+      </w:r>
+      <w:r>
+        <w:rPr/>
+        <w:t>e</w:t>
+      </w:r>
+      <w:r>
         <w:rPr>
           <w:rFonts w:ascii="Verdana" w:hAnsi="Verdana" w:cs="Verdana"/>
           <w:sz w:val="24"/>
@@ -664,18 +664,6 @@
         </w:rPr>
         <w:tab/>
       </w:r>
-    </w:p>
-    <w:p xmlns:wp14="http://schemas.microsoft.com/office/word/2010/wordml" wp14:textId="77777777">
-      <w:pPr>
-        <w:pStyle w:val="Heading2"/>
-        <w:ind w:firstLine="540"/>
-        <w:rPr>
-          <w:rFonts w:cs="Verdana"/>
-          <w:b w:val="0"/>
-          <w:sz w:val="24"/>
-          <w:szCs w:val="24"/>
-        </w:rPr>
-      </w:pPr>
     </w:p>
     <w:p xmlns:wp14="http://schemas.microsoft.com/office/word/2010/wordml" wp14:textId="77777777" wp14:noSpellErr="1">
       <w:pPr>
@@ -909,42 +897,10 @@
         <w:tab/>
       </w:r>
     </w:p>
-    <w:p xmlns:wp14="http://schemas.microsoft.com/office/word/2010/wordml" wp14:textId="77777777">
-      <w:pPr>
-        <w:pStyle w:val="2titreTOC"/>
-        <w:widowControl/>
-        <w:rPr>
-          <w:rFonts w:ascii="Verdana" w:hAnsi="Verdana" w:cs="Verdana"/>
-          <w:b/>
-          <w:bCs/>
-          <w:i/>
-          <w:iCs/>
-          <w:caps w:val="0"/>
-          <w:sz w:val="28"/>
-          <w:szCs w:val="28"/>
-        </w:rPr>
-      </w:pPr>
-    </w:p>
-    <w:p xmlns:wp14="http://schemas.microsoft.com/office/word/2010/wordml" wp14:textId="77777777">
-      <w:pPr>
-        <w:pStyle w:val="2titreTOC"/>
-        <w:widowControl/>
-        <w:rPr>
-          <w:rFonts w:ascii="Verdana" w:hAnsi="Verdana" w:cs="Verdana"/>
-          <w:b/>
-          <w:bCs/>
-          <w:i/>
-          <w:iCs/>
-          <w:caps w:val="0"/>
-          <w:sz w:val="28"/>
-          <w:szCs w:val="28"/>
-        </w:rPr>
-      </w:pPr>
-    </w:p>
     <w:p xmlns:wp14="http://schemas.microsoft.com/office/word/2010/wordml" wp14:textId="77777777" wp14:noSpellErr="1">
       <w:pPr>
         <w:pStyle w:val="Heading2"/>
-        <w:ind w:firstLine="540"/>
+        <w:ind w:firstLine="510"/>
         <w:rPr>
           <w:rFonts w:cs="Verdana"/>
           <w:sz w:val="24"/>
@@ -981,7 +937,7 @@
         </w:rPr>
       </w:pPr>
     </w:p>
-    <w:p xmlns:wp14="http://schemas.microsoft.com/office/word/2010/wordml" wp14:textId="77777777">
+    <w:p xmlns:wp14="http://schemas.microsoft.com/office/word/2010/wordml" wp14:textId="77777777" wp14:noSpellErr="1">
       <w:pPr>
         <w:pStyle w:val="2titreTOC"/>
         <w:widowControl/>
@@ -991,7 +947,7 @@
           <w:tab w:val="clear" w:pos="1700"/>
           <w:tab w:val="left" w:pos="1080"/>
         </w:tabs>
-        <w:ind w:left="708" w:firstLine="0"/>
+        <w:ind w:left="0" w:firstLine="510"/>
         <w:jc w:val="both"/>
         <w:rPr>
           <w:rFonts w:ascii="Verdana" w:hAnsi="Verdana" w:cs="Verdana"/>
@@ -1002,16 +958,7 @@
       </w:pPr>
       <w:r>
         <w:rPr>
-          <w:rFonts w:ascii="Verdana" w:hAnsi="Verdana" w:cs="Verdana"/>
-          <w:caps w:val="0"/>
-          <w:sz w:val="24"/>
-          <w:szCs w:val="24"/>
-        </w:rPr>
-        <w:tab/>
-      </w:r>
-      <w:r>
-        <w:rPr>
-          <w:rFonts w:ascii="Verdana" w:hAnsi="Verdana" w:cs="Verdana"/>
+          <w:rFonts w:ascii="Verdana" w:hAnsi="Verdana" w:eastAsia="Verdana" w:cs="Verdana"/>
           <w:caps w:val="0"/>
           <w:sz w:val="24"/>
           <w:szCs w:val="24"/>
@@ -1039,7 +986,7 @@
         </w:rPr>
       </w:pPr>
     </w:p>
-    <w:p xmlns:wp14="http://schemas.microsoft.com/office/word/2010/wordml" wp14:textId="77777777">
+    <w:p xmlns:wp14="http://schemas.microsoft.com/office/word/2010/wordml" wp14:textId="77777777" wp14:noSpellErr="1">
       <w:pPr>
         <w:pStyle w:val="2titreTOC"/>
         <w:widowControl/>
@@ -1049,7 +996,7 @@
           <w:tab w:val="clear" w:pos="1700"/>
           <w:tab w:val="left" w:pos="1080"/>
         </w:tabs>
-        <w:ind w:left="708" w:firstLine="0"/>
+        <w:ind w:left="0" w:firstLine="540"/>
         <w:jc w:val="both"/>
         <w:rPr>
           <w:rFonts w:ascii="Verdana" w:hAnsi="Verdana" w:cs="Verdana"/>
@@ -1060,6 +1007,15 @@
       </w:pPr>
       <w:r>
         <w:rPr>
+          <w:rFonts w:ascii="Verdana" w:hAnsi="Verdana" w:eastAsia="Verdana" w:cs="Verdana"/>
+          <w:caps w:val="0"/>
+          <w:sz w:val="24"/>
+          <w:szCs w:val="24"/>
+        </w:rPr>
+        <w:t>En effet, la programmation orientée objet apporte de multiples avantages. L'encapsulation</w:t>
+      </w:r>
+      <w:r>
+        <w:rPr>
           <w:rFonts w:ascii="Verdana" w:hAnsi="Verdana" w:cs="Verdana"/>
           <w:caps w:val="0"/>
           <w:sz w:val="24"/>
@@ -1069,25 +1025,7 @@
       </w:r>
       <w:r>
         <w:rPr>
-          <w:rFonts w:ascii="Verdana" w:hAnsi="Verdana" w:cs="Verdana"/>
-          <w:caps w:val="0"/>
-          <w:sz w:val="24"/>
-          <w:szCs w:val="24"/>
-        </w:rPr>
-        <w:t>En effet, la programmation orientée objet apporte de multiples avantages. L'encapsulation</w:t>
-      </w:r>
-      <w:r>
-        <w:rPr>
-          <w:rFonts w:ascii="Verdana" w:hAnsi="Verdana" w:cs="Verdana"/>
-          <w:caps w:val="0"/>
-          <w:sz w:val="24"/>
-          <w:szCs w:val="24"/>
-        </w:rPr>
-        <w:tab/>
-      </w:r>
-      <w:r>
-        <w:rPr>
-          <w:rFonts w:ascii="Verdana" w:hAnsi="Verdana" w:cs="Verdana"/>
+          <w:rFonts w:ascii="Verdana" w:hAnsi="Verdana" w:eastAsia="Verdana" w:cs="Verdana"/>
           <w:caps w:val="0"/>
           <w:sz w:val="24"/>
           <w:szCs w:val="24"/>
@@ -1124,7 +1062,7 @@
         <w:tab/>
       </w:r>
     </w:p>
-    <w:p xmlns:wp14="http://schemas.microsoft.com/office/word/2010/wordml" wp14:textId="77777777">
+    <w:p xmlns:wp14="http://schemas.microsoft.com/office/word/2010/wordml" wp14:textId="77777777" wp14:noSpellErr="1">
       <w:pPr>
         <w:pStyle w:val="2titreTOC"/>
         <w:widowControl/>
@@ -1134,7 +1072,7 @@
           <w:tab w:val="clear" w:pos="1700"/>
           <w:tab w:val="left" w:pos="1080"/>
         </w:tabs>
-        <w:ind w:left="708" w:firstLine="0"/>
+        <w:ind w:left="0" w:firstLine="540"/>
         <w:jc w:val="both"/>
         <w:rPr>
           <w:rFonts w:ascii="Verdana" w:hAnsi="Verdana" w:cs="Verdana"/>
@@ -1145,16 +1083,7 @@
       </w:pPr>
       <w:r>
         <w:rPr>
-          <w:rFonts w:ascii="Verdana" w:hAnsi="Verdana" w:cs="Verdana"/>
-          <w:caps w:val="0"/>
-          <w:sz w:val="24"/>
-          <w:szCs w:val="24"/>
-        </w:rPr>
-        <w:tab/>
-      </w:r>
-      <w:r>
-        <w:rPr>
-          <w:rFonts w:ascii="Verdana" w:hAnsi="Verdana" w:cs="Verdana"/>
+          <w:rFonts w:ascii="Verdana" w:hAnsi="Verdana" w:eastAsia="Verdana" w:cs="Verdana"/>
           <w:caps w:val="0"/>
           <w:sz w:val="24"/>
           <w:szCs w:val="24"/>
@@ -1226,7 +1155,7 @@
       <w:pPr>
         <w:pStyle w:val="2titreTOC"/>
         <w:widowControl/>
-        <w:ind w:left="1416" w:hanging="0" w:firstLine="0"/>
+        <w:ind w:left="708" w:hanging="0" w:firstLine="0"/>
         <w:rPr>
           <w:rFonts w:ascii="Verdana" w:hAnsi="Verdana" w:cs="Verdana"/>
           <w:caps w:val="0"/>
@@ -1286,7 +1215,7 @@
       <w:pPr>
         <w:pStyle w:val="2titreTOC"/>
         <w:widowControl/>
-        <w:ind w:left="708" w:hanging="0" w:firstLine="0"/>
+        <w:ind w:left="0" w:hanging="0" w:firstLine="708"/>
         <w:rPr>
           <w:rFonts w:ascii="Verdana" w:hAnsi="Verdana" w:cs="Verdana"/>
           <w:caps w:val="0"/>
@@ -1321,7 +1250,7 @@
       <w:pPr>
         <w:pStyle w:val="2titreTOC"/>
         <w:widowControl/>
-        <w:ind w:left="708" w:hanging="0" w:firstLine="0"/>
+        <w:ind w:left="0" w:hanging="0" w:firstLine="708"/>
         <w:rPr>
           <w:rFonts w:ascii="Verdana" w:hAnsi="Verdana" w:cs="Verdana"/>
           <w:caps w:val="0"/>
@@ -1369,7 +1298,7 @@
       <w:pPr>
         <w:pStyle w:val="2titreTOC"/>
         <w:widowControl/>
-        <w:ind w:left="708" w:firstLine="708"/>
+        <w:ind w:left="708" w:firstLine="0"/>
         <w:rPr>
           <w:rFonts w:ascii="Verdana" w:hAnsi="Verdana" w:cs="Verdana"/>
           <w:caps w:val="0"/>
@@ -1421,7 +1350,7 @@
       <w:pPr>
         <w:pStyle w:val="2titreTOC"/>
         <w:widowControl/>
-        <w:ind w:left="708" w:firstLine="0"/>
+        <w:ind w:left="0" w:firstLine="510"/>
         <w:rPr>
           <w:rFonts w:ascii="Verdana" w:hAnsi="Verdana" w:cs="Verdana"/>
           <w:caps w:val="0"/>
@@ -1443,7 +1372,7 @@
       <w:pPr>
         <w:pStyle w:val="2titreTOC"/>
         <w:widowControl/>
-        <w:ind w:left="708" w:firstLine="0"/>
+        <w:ind w:left="0" w:firstLine="510"/>
       </w:pPr>
       <w:r>
         <w:rPr>
@@ -1494,6 +1423,10 @@
         <w:rPr/>
         <w:t>parsing</w:t>
       </w:r>
+      <w:r>
+        <w:rPr/>
+        <w:t>s</w:t>
+      </w:r>
     </w:p>
     <w:p xmlns:wp14="http://schemas.microsoft.com/office/word/2010/wordml" wp14:textId="77777777">
       <w:pPr>
@@ -1509,371 +1442,331 @@
       </w:pPr>
     </w:p>
     <w:p xmlns:wp14="http://schemas.microsoft.com/office/word/2010/wordml" wp14:textId="77777777" wp14:noSpellErr="1">
+      <w:pPr>
+        <w:pStyle w:val="1titreTOC"/>
+        <w:widowControl/>
+        <w:spacing w:before="283"/>
+        <w:ind w:left="225" w:hanging="0" w:firstLine="341"/>
+        <w:rPr>
+          <w:rFonts w:ascii="Verdana" w:hAnsi="Verdana" w:cs="Verdana"/>
+          <w:caps w:val="0"/>
+          <w:sz w:val="24"/>
+          <w:szCs w:val="24"/>
+        </w:rPr>
+      </w:pPr>
+      <w:r>
+        <w:rPr>
+          <w:rFonts w:ascii="Verdana" w:hAnsi="Verdana" w:eastAsia="Verdana" w:cs="Verdana"/>
+          <w:caps w:val="0"/>
+          <w:sz w:val="24"/>
+          <w:szCs w:val="24"/>
+        </w:rPr>
+        <w:t xml:space="preserve">A) </w:t>
+      </w:r>
+      <w:r>
+        <w:rPr>
+          <w:rFonts w:ascii="Verdana" w:hAnsi="Verdana" w:eastAsia="Verdana" w:cs="Verdana"/>
+          <w:caps w:val="0"/>
+          <w:sz w:val="24"/>
+          <w:szCs w:val="24"/>
+        </w:rPr>
+        <w:t>Décorateur de symboles</w:t>
+      </w:r>
+    </w:p>
+    <w:p xmlns:wp14="http://schemas.microsoft.com/office/word/2010/wordml" wp14:textId="77777777" wp14:noSpellErr="1">
+      <w:pPr>
+        <w:pStyle w:val="1titreTOC"/>
+        <w:widowControl/>
+        <w:spacing w:before="283"/>
+        <w:ind w:left="225" w:firstLine="341"/>
+        <w:rPr>
+          <w:rFonts w:ascii="Verdana" w:hAnsi="Verdana" w:cs="Verdana"/>
+          <w:b w:val="0"/>
+          <w:bCs w:val="0"/>
+          <w:caps w:val="0"/>
+          <w:sz w:val="24"/>
+          <w:szCs w:val="24"/>
+        </w:rPr>
+      </w:pPr>
+      <w:r>
+        <w:rPr>
+          <w:rFonts w:ascii="Verdana" w:hAnsi="Verdana" w:eastAsia="Verdana" w:cs="Verdana"/>
+          <w:b w:val="0"/>
+          <w:bCs w:val="0"/>
+          <w:caps w:val="0"/>
+          <w:sz w:val="24"/>
+          <w:szCs w:val="24"/>
+        </w:rPr>
+        <w:t xml:space="preserve">Le décorateur de symboles a pour but de créer un symbole unique pour chaque variable et fonction présentes dans un module. </w:t>
+      </w:r>
+    </w:p>
+    <w:p xmlns:wp14="http://schemas.microsoft.com/office/word/2010/wordml" wp14:textId="77777777">
+      <w:pPr>
+        <w:pStyle w:val="1titreTOC"/>
+        <w:widowControl/>
+        <w:spacing w:before="283"/>
+        <w:ind w:left="0" w:hanging="0" w:firstLine="566"/>
+      </w:pPr>
+      <w:r>
+        <w:rPr>
+          <w:rFonts w:ascii="Verdana" w:hAnsi="Verdana" w:eastAsia="Verdana" w:cs="Verdana"/>
+          <w:b w:val="0"/>
+          <w:bCs w:val="0"/>
+          <w:caps w:val="0"/>
+          <w:sz w:val="24"/>
+          <w:szCs w:val="24"/>
+        </w:rPr>
+        <w:t>Nous allons donc créer une classe «Mangler» qui s'en occupera</w:t>
+      </w:r>
+      <w:r>
+        <w:rPr>
+          <w:rFonts w:ascii="Verdana" w:hAnsi="Verdana" w:eastAsia="Verdana" w:cs="Verdana"/>
+          <w:b w:val="0"/>
+          <w:bCs w:val="0"/>
+          <w:caps w:val="0"/>
+          <w:sz w:val="24"/>
+          <w:szCs w:val="24"/>
+        </w:rPr>
+        <w:t>.</w:t>
+      </w:r>
+    </w:p>
+    <w:p xmlns:wp14="http://schemas.microsoft.com/office/word/2010/wordml" wp14:textId="77777777" w14:noSpellErr="1">
+      <w:pPr>
+        <w:pStyle w:val="1titreTOC"/>
+        <w:widowControl/>
+        <w:spacing w:before="283"/>
+        <w:ind w:left="225" w:hanging="0" w:firstLine="341"/>
+      </w:pPr>
+      <w:r>
+        <w:rPr>
+          <w:rFonts w:ascii="Verdana" w:hAnsi="Verdana" w:eastAsia="Verdana" w:cs="Verdana"/>
+          <w:b w:val="0"/>
+          <w:bCs w:val="0"/>
+          <w:caps w:val="0"/>
+          <w:sz w:val="24"/>
+          <w:szCs w:val="24"/>
+        </w:rPr>
+        <w:t xml:space="preserve">Cette classe se base sur l'utilisation de la classe "Module" Décrite dans la partie </w:t>
+      </w:r>
+      <w:r>
+        <w:rPr>
+          <w:rFonts w:ascii="Verdana" w:hAnsi="Verdana" w:eastAsia="Verdana" w:cs="Verdana"/>
+          <w:b w:val="0"/>
+          <w:bCs w:val="0"/>
+          <w:caps w:val="0"/>
+          <w:sz w:val="24"/>
+          <w:szCs w:val="24"/>
+        </w:rPr>
+        <w:t>D. suivant la convention suivante; elle se base sur le prototype de chaque fonction contenue dans un module ou une classe pour établir son nom une fois en C:</w:t>
+      </w:r>
+    </w:p>
+    <w:p w14:noSpellErr="1">
+      <w:pPr>
+        <w:pStyle w:val="1titreTOC"/>
+        <w:spacing w:before="283"/>
+        <w:ind w:left="225" w:hanging="0" w:firstLine="341"/>
+      </w:pPr>
+    </w:p>
+    <w:p>
+      <w:pPr>
+        <w:ind w:firstLine="225"/>
+      </w:pPr>
+      <w:r>
+        <w:rPr>
+          <w:b w:val="1"/>
+          <w:bCs w:val="1"/>
+        </w:rPr>
+        <w:t>["Func"/"Var"]'$'["Module"/"Class" '_' module/class name]?'$'OriginalName'$'</w:t>
+      </w:r>
+      <w:r>
+        <w:rPr>
+          <w:b w:val="1"/>
+          <w:bCs w:val="1"/>
+        </w:rPr>
+        <w:t>[</w:t>
+      </w:r>
+      <w:r>
+        <w:rPr>
+          <w:b w:val="1"/>
+          <w:bCs w:val="1"/>
+        </w:rPr>
+        <w:t>[</w:t>
+      </w:r>
+      <w:r>
+        <w:rPr>
+          <w:b w:val="1"/>
+          <w:bCs w:val="1"/>
+        </w:rPr>
+        <w:t>P</w:t>
+      </w:r>
+      <w:r>
+        <w:rPr>
+          <w:b w:val="1"/>
+          <w:bCs w:val="1"/>
+        </w:rPr>
+        <w:t>]* [U</w:t>
+      </w:r>
+      <w:r>
+        <w:rPr>
+          <w:b w:val="1"/>
+          <w:bCs w:val="1"/>
+        </w:rPr>
+        <w:t>]?'</w:t>
+      </w:r>
+      <w:r>
+        <w:rPr>
+          <w:b w:val="1"/>
+          <w:bCs w:val="1"/>
+        </w:rPr>
+        <w:t>$'</w:t>
+      </w:r>
+      <w:r>
+        <w:rPr>
+          <w:b w:val="1"/>
+          <w:bCs w:val="1"/>
+        </w:rPr>
+        <w:t>ReturnType'_'[</w:t>
+      </w:r>
+      <w:r>
+        <w:rPr>
+          <w:b w:val="1"/>
+          <w:bCs w:val="1"/>
+        </w:rPr>
+        <w:t>[</w:t>
+      </w:r>
+      <w:r>
+        <w:rPr>
+          <w:b w:val="1"/>
+          <w:bCs w:val="1"/>
+        </w:rPr>
+        <w:t>P</w:t>
+      </w:r>
+      <w:r>
+        <w:rPr>
+          <w:b w:val="1"/>
+          <w:bCs w:val="1"/>
+        </w:rPr>
+        <w:t>]* [U</w:t>
+      </w:r>
+      <w:r>
+        <w:rPr>
+          <w:b w:val="1"/>
+          <w:bCs w:val="1"/>
+        </w:rPr>
+        <w:t>]?'$'argsN'_']["$$$variadic$$$"</w:t>
+      </w:r>
+      <w:r>
+        <w:rPr>
+          <w:b w:val="1"/>
+          <w:bCs w:val="1"/>
+        </w:rPr>
+        <w:t>]?</w:t>
+      </w:r>
+    </w:p>
+    <w:p xmlns:wp14="http://schemas.microsoft.com/office/word/2010/wordml" wp14:textId="77777777">
       <w:pPr>
         <w:pStyle w:val="1titreTOC"/>
         <w:widowControl/>
         <w:spacing w:before="283"/>
         <w:ind w:left="225" w:hanging="0"/>
-        <w:rPr>
-          <w:rFonts w:ascii="Verdana" w:hAnsi="Verdana" w:cs="Verdana"/>
-          <w:caps w:val="0"/>
-          <w:sz w:val="24"/>
-          <w:szCs w:val="24"/>
-        </w:rPr>
-      </w:pPr>
-      <w:r>
-        <w:rPr>
-          <w:rFonts w:ascii="Verdana" w:hAnsi="Verdana" w:eastAsia="Verdana" w:cs="Verdana"/>
-          <w:caps w:val="0"/>
-          <w:sz w:val="24"/>
-          <w:szCs w:val="24"/>
-        </w:rPr>
-        <w:t xml:space="preserve">A) </w:t>
-      </w:r>
-      <w:r>
-        <w:rPr>
-          <w:rFonts w:ascii="Verdana" w:hAnsi="Verdana" w:eastAsia="Verdana" w:cs="Verdana"/>
-          <w:caps w:val="0"/>
-          <w:sz w:val="24"/>
-          <w:szCs w:val="24"/>
-        </w:rPr>
-        <w:t>Décorateur de symboles:</w:t>
-      </w:r>
-    </w:p>
-    <w:p xmlns:wp14="http://schemas.microsoft.com/office/word/2010/wordml" wp14:textId="77777777">
+      </w:pPr>
+      <w:r>
+        <w:rPr>
+          <w:rFonts w:ascii="Verdana" w:hAnsi="Verdana" w:eastAsia="Verdana" w:cs="Verdana"/>
+          <w:b w:val="0"/>
+          <w:bCs w:val="0"/>
+          <w:caps w:val="0"/>
+          <w:sz w:val="24"/>
+          <w:szCs w:val="24"/>
+        </w:rPr>
+        <w:t/>
+      </w:r>
+    </w:p>
+    <w:p xmlns:wp14="http://schemas.microsoft.com/office/word/2010/wordml" wp14:textId="77777777" w14:noSpellErr="1">
       <w:pPr>
         <w:pStyle w:val="1titreTOC"/>
         <w:widowControl/>
         <w:spacing w:before="283"/>
-        <w:rPr>
-          <w:rFonts w:ascii="Verdana" w:hAnsi="Verdana" w:cs="Verdana"/>
-          <w:caps w:val="0"/>
-          <w:sz w:val="24"/>
-          <w:szCs w:val="24"/>
-        </w:rPr>
-      </w:pPr>
+        <w:ind w:left="0" w:hanging="0" w:firstLine="225"/>
+      </w:pPr>
+      <w:r>
+        <w:rPr>
+          <w:rFonts w:ascii="Verdana" w:hAnsi="Verdana" w:eastAsia="Verdana" w:cs="Verdana"/>
+          <w:b w:val="0"/>
+          <w:bCs w:val="0"/>
+          <w:caps w:val="0"/>
+          <w:sz w:val="24"/>
+          <w:szCs w:val="24"/>
+        </w:rPr>
+        <w:t>de cette manière, une fonction avec le prototype:</w:t>
+      </w:r>
     </w:p>
     <w:p xmlns:wp14="http://schemas.microsoft.com/office/word/2010/wordml" wp14:textId="77777777">
       <w:pPr>
         <w:pStyle w:val="1titreTOC"/>
         <w:widowControl/>
         <w:spacing w:before="283"/>
-        <w:rPr>
-          <w:rFonts w:ascii="Verdana" w:hAnsi="Verdana" w:cs="Verdana"/>
-          <w:b w:val="0"/>
-          <w:bCs w:val="0"/>
-          <w:caps w:val="0"/>
-          <w:sz w:val="24"/>
-          <w:szCs w:val="24"/>
-        </w:rPr>
-      </w:pPr>
-      <w:r>
-        <w:rPr>
-          <w:rFonts w:ascii="Verdana" w:hAnsi="Verdana" w:cs="Verdana"/>
-          <w:caps w:val="0"/>
-          <w:sz w:val="24"/>
-          <w:szCs w:val="24"/>
-        </w:rPr>
-        <w:tab/>
-      </w:r>
-      <w:r>
-        <w:rPr>
-          <w:rFonts w:ascii="Verdana" w:hAnsi="Verdana" w:cs="Verdana"/>
-          <w:caps w:val="0"/>
-          <w:sz w:val="24"/>
-          <w:szCs w:val="24"/>
-        </w:rPr>
-        <w:tab/>
-      </w:r>
-      <w:r>
-        <w:rPr>
-          <w:rFonts w:ascii="Verdana" w:hAnsi="Verdana" w:cs="Verdana"/>
-          <w:b w:val="0"/>
-          <w:bCs w:val="0"/>
-          <w:caps w:val="0"/>
-          <w:sz w:val="24"/>
-          <w:szCs w:val="24"/>
-        </w:rPr>
-        <w:t xml:space="preserve">Le décorateur de symboles a pour but de créer un symbole unique pour chaque variable et fonction présentes dans un module. </w:t>
-      </w:r>
-    </w:p>
-    <w:p xmlns:wp14="http://schemas.microsoft.com/office/word/2010/wordml" wp14:textId="77777777">
+        <w:ind w:left="225" w:hanging="0" w:firstLine="0"/>
+      </w:pPr>
+      <w:r>
+        <w:rPr>
+          <w:rFonts w:ascii="Verdana" w:hAnsi="Verdana" w:eastAsia="Verdana" w:cs="Verdana"/>
+          <w:b w:val="0"/>
+          <w:bCs w:val="0"/>
+          <w:caps w:val="0"/>
+          <w:sz w:val="24"/>
+          <w:szCs w:val="24"/>
+        </w:rPr>
+        <w:t>int toto(char *stuff, void *</w:t>
+      </w:r>
+      <w:r>
+        <w:rPr>
+          <w:rFonts w:ascii="Verdana" w:hAnsi="Verdana" w:eastAsia="Verdana" w:cs="Verdana"/>
+          <w:b w:val="0"/>
+          <w:bCs w:val="0"/>
+          <w:caps w:val="0"/>
+          <w:sz w:val="24"/>
+          <w:szCs w:val="24"/>
+        </w:rPr>
+        <w:t>something</w:t>
+      </w:r>
+      <w:r>
+        <w:rPr>
+          <w:rFonts w:ascii="Verdana" w:hAnsi="Verdana" w:eastAsia="Verdana" w:cs="Verdana"/>
+          <w:b w:val="0"/>
+          <w:bCs w:val="0"/>
+          <w:caps w:val="0"/>
+          <w:sz w:val="24"/>
+          <w:szCs w:val="24"/>
+        </w:rPr>
+        <w:t>);</w:t>
+      </w:r>
+    </w:p>
+    <w:p xmlns:wp14="http://schemas.microsoft.com/office/word/2010/wordml" wp14:textId="77777777" w14:noSpellErr="1">
       <w:pPr>
         <w:pStyle w:val="1titreTOC"/>
         <w:widowControl/>
         <w:spacing w:before="283"/>
-      </w:pPr>
-      <w:r>
-        <w:rPr>
-          <w:rFonts w:ascii="Verdana" w:hAnsi="Verdana" w:cs="Verdana"/>
-          <w:b w:val="0"/>
-          <w:bCs w:val="0"/>
-          <w:caps w:val="0"/>
-          <w:sz w:val="24"/>
-          <w:szCs w:val="24"/>
-        </w:rPr>
-        <w:tab/>
-      </w:r>
-      <w:r>
-        <w:rPr>
-          <w:rFonts w:ascii="Verdana" w:hAnsi="Verdana" w:cs="Verdana"/>
-          <w:b w:val="0"/>
-          <w:bCs w:val="0"/>
-          <w:caps w:val="0"/>
-          <w:sz w:val="24"/>
-          <w:szCs w:val="24"/>
-        </w:rPr>
-        <w:tab/>
-      </w:r>
-      <w:r>
-        <w:rPr>
-          <w:rFonts w:ascii="Verdana" w:hAnsi="Verdana" w:eastAsia="Verdana" w:cs="Verdana"/>
-          <w:b w:val="0"/>
-          <w:bCs w:val="0"/>
-          <w:caps w:val="0"/>
-          <w:sz w:val="24"/>
-          <w:szCs w:val="24"/>
-        </w:rPr>
-        <w:t>Nous allons donc créer une classe «Mangler» qui s'en occupera</w:t>
-      </w:r>
-      <w:r>
-        <w:rPr>
-          <w:rFonts w:ascii="Verdana" w:hAnsi="Verdana" w:eastAsia="Verdana" w:cs="Verdana"/>
-          <w:b w:val="0"/>
-          <w:bCs w:val="0"/>
-          <w:caps w:val="0"/>
-          <w:sz w:val="24"/>
-          <w:szCs w:val="24"/>
-        </w:rPr>
-        <w:t>.</w:t>
-      </w:r>
-    </w:p>
-    <w:p xmlns:wp14="http://schemas.microsoft.com/office/word/2010/wordml" wp14:textId="77777777" wp14:noSpellErr="1">
+        <w:ind w:left="225" w:hanging="0" w:firstLine="0"/>
+      </w:pPr>
+      <w:r>
+        <w:rPr>
+          <w:rFonts w:ascii="Verdana" w:hAnsi="Verdana" w:eastAsia="Verdana" w:cs="Verdana"/>
+          <w:b w:val="0"/>
+          <w:bCs w:val="0"/>
+          <w:caps w:val="0"/>
+          <w:sz w:val="24"/>
+          <w:szCs w:val="24"/>
+        </w:rPr>
+        <w:t>dans le module tata donnera:</w:t>
+      </w:r>
+    </w:p>
+    <w:p xmlns:wp14="http://schemas.microsoft.com/office/word/2010/wordml" wp14:textId="77777777">
       <w:pPr>
         <w:pStyle w:val="1titreTOC"/>
         <w:widowControl/>
         <w:spacing w:before="283"/>
-      </w:pPr>
-      <w:r>
-        <w:rPr>
-          <w:rFonts w:ascii="Verdana" w:hAnsi="Verdana" w:eastAsia="Verdana" w:cs="Verdana"/>
-          <w:b w:val="0"/>
-          <w:bCs w:val="0"/>
-          <w:caps w:val="0"/>
-          <w:sz w:val="24"/>
-          <w:szCs w:val="24"/>
-        </w:rPr>
-        <w:t xml:space="preserve">Cette classe se base sur l'utilisation de la classe "Module" Décrite dans la partie </w:t>
-      </w:r>
-      <w:r>
-        <w:rPr>
-          <w:rFonts w:ascii="Verdana" w:hAnsi="Verdana" w:eastAsia="Verdana" w:cs="Verdana"/>
-          <w:b w:val="0"/>
-          <w:bCs w:val="0"/>
-          <w:caps w:val="0"/>
-          <w:sz w:val="24"/>
-          <w:szCs w:val="24"/>
-        </w:rPr>
-        <w:t>D. suivant la convention suivante; elle se base sur le prototype de chaque fonction contenue dans un module ou une classe pour établir son nom une fois en C:</w:t>
-      </w:r>
-    </w:p>
-    <w:p>
-      <w:r>
-        <w:rPr>
-          <w:b w:val="1"/>
-          <w:bCs w:val="1"/>
-        </w:rPr>
-        <w:t>["Func"/"Var"]'$'["Module"/"Class" '_' module/class name]?'$'OriginalName'$'</w:t>
-      </w:r>
-      <w:r>
-        <w:rPr>
-          <w:b w:val="1"/>
-          <w:bCs w:val="1"/>
-        </w:rPr>
-        <w:t>[</w:t>
-      </w:r>
-      <w:r>
-        <w:rPr>
-          <w:b w:val="1"/>
-          <w:bCs w:val="1"/>
-        </w:rPr>
-        <w:t>[</w:t>
-      </w:r>
-      <w:r>
-        <w:rPr>
-          <w:b w:val="1"/>
-          <w:bCs w:val="1"/>
-        </w:rPr>
-        <w:t>P</w:t>
-      </w:r>
-      <w:r>
-        <w:rPr>
-          <w:b w:val="1"/>
-          <w:bCs w:val="1"/>
-        </w:rPr>
-        <w:t>]* [U</w:t>
-      </w:r>
-      <w:r>
-        <w:rPr>
-          <w:b w:val="1"/>
-          <w:bCs w:val="1"/>
-        </w:rPr>
-        <w:t>]?'</w:t>
-      </w:r>
-      <w:r>
-        <w:rPr>
-          <w:b w:val="1"/>
-          <w:bCs w:val="1"/>
-        </w:rPr>
-        <w:t>$'</w:t>
-      </w:r>
-      <w:r>
-        <w:rPr>
-          <w:b w:val="1"/>
-          <w:bCs w:val="1"/>
-        </w:rPr>
-        <w:t>ReturnType'_'[</w:t>
-      </w:r>
-      <w:r>
-        <w:rPr>
-          <w:b w:val="1"/>
-          <w:bCs w:val="1"/>
-        </w:rPr>
-        <w:t>[</w:t>
-      </w:r>
-      <w:r>
-        <w:rPr>
-          <w:b w:val="1"/>
-          <w:bCs w:val="1"/>
-        </w:rPr>
-        <w:t>P</w:t>
-      </w:r>
-      <w:r>
-        <w:rPr>
-          <w:b w:val="1"/>
-          <w:bCs w:val="1"/>
-        </w:rPr>
-        <w:t>]* [U</w:t>
-      </w:r>
-      <w:r>
-        <w:rPr>
-          <w:b w:val="1"/>
-          <w:bCs w:val="1"/>
-        </w:rPr>
-        <w:t>]?'$'argsN'_']["$$$variadic$$$"</w:t>
-      </w:r>
-      <w:r>
-        <w:rPr>
-          <w:b w:val="1"/>
-          <w:bCs w:val="1"/>
-        </w:rPr>
-        <w:t>]?</w:t>
-      </w:r>
-    </w:p>
-    <w:p xmlns:wp14="http://schemas.microsoft.com/office/word/2010/wordml" wp14:textId="77777777">
-      <w:pPr>
-        <w:pStyle w:val="1titreTOC"/>
-        <w:widowControl/>
-        <w:spacing w:before="283"/>
-        <w:ind w:left="225" w:hanging="0"/>
-      </w:pPr>
-      <w:r>
-        <w:rPr>
-          <w:rFonts w:ascii="Verdana" w:hAnsi="Verdana" w:eastAsia="Verdana" w:cs="Verdana"/>
-          <w:b w:val="0"/>
-          <w:bCs w:val="0"/>
-          <w:caps w:val="0"/>
-          <w:sz w:val="24"/>
-          <w:szCs w:val="24"/>
-        </w:rPr>
-        <w:t/>
-      </w:r>
-    </w:p>
-    <w:p xmlns:wp14="http://schemas.microsoft.com/office/word/2010/wordml" wp14:textId="77777777" wp14:noSpellErr="1">
-      <w:pPr>
-        <w:pStyle w:val="1titreTOC"/>
-        <w:widowControl/>
-        <w:spacing w:before="283"/>
-        <w:ind w:left="225" w:hanging="0"/>
-      </w:pPr>
-      <w:r>
-        <w:rPr>
-          <w:rFonts w:ascii="Verdana" w:hAnsi="Verdana" w:eastAsia="Verdana" w:cs="Verdana"/>
-          <w:b w:val="0"/>
-          <w:bCs w:val="0"/>
-          <w:caps w:val="0"/>
-          <w:sz w:val="24"/>
-          <w:szCs w:val="24"/>
-        </w:rPr>
-        <w:t>de cette manière, une fonction avec le prototype:</w:t>
-      </w:r>
-    </w:p>
-    <w:p xmlns:wp14="http://schemas.microsoft.com/office/word/2010/wordml" wp14:textId="77777777">
-      <w:pPr>
-        <w:pStyle w:val="1titreTOC"/>
-        <w:widowControl/>
-        <w:spacing w:before="283"/>
-        <w:ind w:left="225" w:hanging="0"/>
-      </w:pPr>
-      <w:r>
-        <w:rPr>
-          <w:rFonts w:ascii="Verdana" w:hAnsi="Verdana" w:eastAsia="Verdana" w:cs="Verdana"/>
-          <w:b w:val="0"/>
-          <w:bCs w:val="0"/>
-          <w:caps w:val="0"/>
-          <w:sz w:val="24"/>
-          <w:szCs w:val="24"/>
-        </w:rPr>
-        <w:t>int toto(char *stuff, void *</w:t>
-      </w:r>
-      <w:r>
-        <w:rPr>
-          <w:rFonts w:ascii="Verdana" w:hAnsi="Verdana" w:eastAsia="Verdana" w:cs="Verdana"/>
-          <w:b w:val="0"/>
-          <w:bCs w:val="0"/>
-          <w:caps w:val="0"/>
-          <w:sz w:val="24"/>
-          <w:szCs w:val="24"/>
-        </w:rPr>
-        <w:t>something</w:t>
-      </w:r>
-      <w:r>
-        <w:rPr>
-          <w:rFonts w:ascii="Verdana" w:hAnsi="Verdana" w:eastAsia="Verdana" w:cs="Verdana"/>
-          <w:b w:val="0"/>
-          <w:bCs w:val="0"/>
-          <w:caps w:val="0"/>
-          <w:sz w:val="24"/>
-          <w:szCs w:val="24"/>
-        </w:rPr>
-        <w:t>);</w:t>
-      </w:r>
-    </w:p>
-    <w:p xmlns:wp14="http://schemas.microsoft.com/office/word/2010/wordml" wp14:textId="77777777" wp14:noSpellErr="1">
-      <w:pPr>
-        <w:pStyle w:val="1titreTOC"/>
-        <w:widowControl/>
-        <w:spacing w:before="283"/>
-        <w:ind w:left="225" w:hanging="0"/>
-      </w:pPr>
-      <w:r>
-        <w:rPr>
-          <w:rFonts w:ascii="Verdana" w:hAnsi="Verdana" w:eastAsia="Verdana" w:cs="Verdana"/>
-          <w:b w:val="0"/>
-          <w:bCs w:val="0"/>
-          <w:caps w:val="0"/>
-          <w:sz w:val="24"/>
-          <w:szCs w:val="24"/>
-        </w:rPr>
-        <w:t>dans le module tata donnera:</w:t>
-      </w:r>
-    </w:p>
-    <w:p xmlns:wp14="http://schemas.microsoft.com/office/word/2010/wordml" wp14:textId="77777777">
-      <w:pPr>
-        <w:pStyle w:val="1titreTOC"/>
-        <w:widowControl/>
-        <w:spacing w:before="283"/>
-        <w:ind w:left="225" w:hanging="0"/>
+        <w:ind w:left="225" w:hanging="0" w:firstLine="0"/>
       </w:pPr>
       <w:r>
         <w:rPr>
@@ -2012,41 +1905,34 @@
       <w:pPr>
         <w:pStyle w:val="1titreTOC"/>
         <w:spacing w:before="283"/>
-        <w:ind w:left="0" w:hanging="0"/>
-      </w:pPr>
+        <w:ind w:left="0" w:hanging="0" w:firstLine="225"/>
+      </w:pPr>
+      <w:r>
+        <w:rPr>
+          <w:rFonts w:ascii="Verdana" w:hAnsi="Verdana" w:eastAsia="Verdana" w:cs="Verdana"/>
+          <w:b w:val="0"/>
+          <w:bCs w:val="0"/>
+          <w:sz w:val="24"/>
+          <w:szCs w:val="24"/>
+        </w:rPr>
+        <w:t xml:space="preserve">de même, une variable 'int </w:t>
+      </w:r>
+      <w:r>
+        <w:rPr>
+          <w:rFonts w:ascii="Verdana" w:hAnsi="Verdana" w:eastAsia="Verdana" w:cs="Verdana"/>
+          <w:b w:val="0"/>
+          <w:bCs w:val="0"/>
+          <w:sz w:val="24"/>
+          <w:szCs w:val="24"/>
+        </w:rPr>
+        <w:t>foo' dans le module 'bar' donnera:</w:t>
+      </w:r>
     </w:p>
     <w:p>
       <w:pPr>
         <w:pStyle w:val="1titreTOC"/>
         <w:spacing w:before="283"/>
-        <w:ind w:left="0" w:hanging="0"/>
-      </w:pPr>
-      <w:r>
-        <w:rPr>
-          <w:rFonts w:ascii="Verdana" w:hAnsi="Verdana" w:eastAsia="Verdana" w:cs="Verdana"/>
-          <w:b w:val="0"/>
-          <w:bCs w:val="0"/>
-          <w:sz w:val="24"/>
-          <w:szCs w:val="24"/>
-        </w:rPr>
-        <w:t xml:space="preserve">de même, une variable 'int </w:t>
-      </w:r>
-      <w:r>
-        <w:rPr>
-          <w:rFonts w:ascii="Verdana" w:hAnsi="Verdana" w:eastAsia="Verdana" w:cs="Verdana"/>
-          <w:b w:val="0"/>
-          <w:bCs w:val="0"/>
-          <w:sz w:val="24"/>
-          <w:szCs w:val="24"/>
-        </w:rPr>
-        <w:t>foo' dans le module 'bar' donnera:</w:t>
-      </w:r>
-    </w:p>
-    <w:p>
-      <w:pPr>
-        <w:pStyle w:val="1titreTOC"/>
-        <w:spacing w:before="283"/>
-        <w:ind w:left="0" w:hanging="0"/>
+        <w:ind w:left="0" w:hanging="0" w:firstLine="225"/>
       </w:pPr>
       <w:r>
         <w:rPr>
@@ -2176,7 +2062,40 @@
           <w:sz w:val="24"/>
           <w:szCs w:val="24"/>
         </w:rPr>
-        <w:t>un P est ajouté au nom du type selon la profondeur du pointeur (un void ** corresponderais donc à PP</w:t>
+        <w:t>un P est ajouté au nom du type selon la profondeur du pointeur (un void ** correspond</w:t>
+      </w:r>
+      <w:r>
+        <w:rPr>
+          <w:rFonts w:ascii="Verdana" w:hAnsi="Verdana" w:eastAsia="Verdana" w:cs="Verdana"/>
+          <w:b w:val="0"/>
+          <w:bCs w:val="0"/>
+          <w:caps w:val="0"/>
+          <w:sz w:val="24"/>
+          <w:szCs w:val="24"/>
+        </w:rPr>
+        <w:t>rai</w:t>
+      </w:r>
+      <w:r>
+        <w:rPr>
+          <w:rFonts w:ascii="Verdana" w:hAnsi="Verdana" w:eastAsia="Verdana" w:cs="Verdana"/>
+          <w:b w:val="0"/>
+          <w:bCs w:val="0"/>
+          <w:caps w:val="0"/>
+          <w:sz w:val="24"/>
+          <w:szCs w:val="24"/>
+        </w:rPr>
+        <w:t>t</w:t>
+      </w:r>
+      <w:r>
+        <w:rPr>
+          <w:rFonts w:ascii="Verdana" w:hAnsi="Verdana" w:eastAsia="Verdana" w:cs="Verdana"/>
+          <w:b w:val="0"/>
+          <w:bCs w:val="0"/>
+          <w:caps w:val="0"/>
+          <w:sz w:val="24"/>
+          <w:szCs w:val="24"/>
+        </w:rPr>
+        <w:t xml:space="preserve"> donc à PP</w:t>
       </w:r>
       <w:r>
         <w:rPr>
@@ -2258,98 +2177,60 @@
         <w:t>près le(s) P symbolisant les pointeurs.</w:t>
       </w:r>
     </w:p>
-    <w:p w14:noSpellErr="1">
+    <w:p xmlns:wp14="http://schemas.microsoft.com/office/word/2010/wordml" wp14:noSpellErr="1" wp14:textId="6BA31887">
       <w:pPr>
         <w:pStyle w:val="1titreTOC"/>
+        <w:widowControl/>
         <w:spacing w:before="283"/>
-      </w:pPr>
-    </w:p>
-    <w:p xmlns:wp14="http://schemas.microsoft.com/office/word/2010/wordml" wp14:textId="77777777">
+        <w:rPr>
+          <w:rFonts w:ascii="Verdana" w:hAnsi="Verdana" w:cs="Verdana"/>
+          <w:caps w:val="0"/>
+          <w:sz w:val="24"/>
+          <w:szCs w:val="24"/>
+        </w:rPr>
+      </w:pPr>
+    </w:p>
+    <w:p xmlns:wp14="http://schemas.microsoft.com/office/word/2010/wordml" wp14:textId="77777777" w14:noSpellErr="1">
       <w:pPr>
         <w:pStyle w:val="1titreTOC"/>
         <w:widowControl/>
         <w:spacing w:before="283"/>
-        <w:rPr>
-          <w:rFonts w:ascii="Verdana" w:hAnsi="Verdana" w:cs="Verdana"/>
-          <w:caps w:val="0"/>
-          <w:sz w:val="24"/>
-          <w:szCs w:val="24"/>
-        </w:rPr>
-      </w:pPr>
-    </w:p>
-    <w:p xmlns:wp14="http://schemas.microsoft.com/office/word/2010/wordml" wp14:textId="77777777">
+        <w:ind w:left="225" w:firstLine="341"/>
+        <w:rPr>
+          <w:rFonts w:ascii="Verdana" w:hAnsi="Verdana" w:cs="Verdana"/>
+          <w:caps w:val="0"/>
+          <w:sz w:val="24"/>
+          <w:szCs w:val="24"/>
+        </w:rPr>
+      </w:pPr>
+      <w:r>
+        <w:rPr>
+          <w:rFonts w:ascii="Verdana" w:hAnsi="Verdana" w:eastAsia="Verdana" w:cs="Verdana"/>
+          <w:caps w:val="0"/>
+          <w:sz w:val="24"/>
+          <w:szCs w:val="24"/>
+        </w:rPr>
+        <w:t>B) Typeur</w:t>
+      </w:r>
+      <w:r>
+        <w:rPr>
+          <w:rFonts w:ascii="Verdana" w:hAnsi="Verdana" w:eastAsia="Verdana" w:cs="Verdana"/>
+          <w:b w:val="0"/>
+          <w:bCs w:val="0"/>
+          <w:caps w:val="0"/>
+          <w:sz w:val="24"/>
+          <w:szCs w:val="24"/>
+        </w:rPr>
+        <w:t>:</w:t>
+      </w:r>
+    </w:p>
+    <w:p xmlns:wp14="http://schemas.microsoft.com/office/word/2010/wordml" wp14:textId="77777777" wp14:noSpellErr="1">
       <w:pPr>
         <w:pStyle w:val="1titreTOC"/>
         <w:widowControl/>
         <w:spacing w:before="283"/>
-        <w:ind w:left="225" w:firstLine="0"/>
-        <w:rPr>
-          <w:rFonts w:ascii="Verdana" w:hAnsi="Verdana" w:cs="Verdana"/>
-          <w:caps w:val="0"/>
-          <w:sz w:val="24"/>
-          <w:szCs w:val="24"/>
-        </w:rPr>
-      </w:pPr>
-      <w:r>
-        <w:rPr>
-          <w:rFonts w:ascii="Verdana" w:hAnsi="Verdana" w:cs="Verdana"/>
-          <w:caps w:val="0"/>
-          <w:sz w:val="24"/>
-          <w:szCs w:val="24"/>
-        </w:rPr>
-        <w:t>B) Typeur</w:t>
-      </w:r>
-      <w:r>
-        <w:rPr>
-          <w:rFonts w:ascii="Verdana" w:hAnsi="Verdana" w:cs="Verdana"/>
-          <w:b w:val="0"/>
-          <w:bCs w:val="0"/>
-          <w:caps w:val="0"/>
-          <w:sz w:val="24"/>
-          <w:szCs w:val="24"/>
-        </w:rPr>
-        <w:t>:</w:t>
-      </w:r>
-    </w:p>
-    <w:p xmlns:wp14="http://schemas.microsoft.com/office/word/2010/wordml" wp14:textId="77777777">
-      <w:pPr>
-        <w:pStyle w:val="1titreTOC"/>
-        <w:widowControl/>
-        <w:spacing w:before="283"/>
-        <w:rPr>
-          <w:rFonts w:ascii="Verdana" w:hAnsi="Verdana" w:cs="Verdana"/>
-          <w:caps w:val="0"/>
-          <w:sz w:val="24"/>
-          <w:szCs w:val="24"/>
-        </w:rPr>
-      </w:pPr>
-    </w:p>
-    <w:p xmlns:wp14="http://schemas.microsoft.com/office/word/2010/wordml" wp14:textId="77777777" wp14:noSpellErr="1">
-      <w:pPr>
-        <w:pStyle w:val="1titreTOC"/>
-        <w:widowControl/>
-        <w:spacing w:before="283"/>
-      </w:pPr>
-      <w:r>
-        <w:rPr>
-          <w:rFonts w:ascii="Verdana" w:hAnsi="Verdana" w:cs="Verdana"/>
-          <w:b w:val="0"/>
-          <w:bCs w:val="0"/>
-          <w:caps w:val="0"/>
-          <w:sz w:val="24"/>
-          <w:szCs w:val="24"/>
-        </w:rPr>
-        <w:tab/>
-      </w:r>
-      <w:r>
-        <w:rPr>
-          <w:rFonts w:ascii="Verdana" w:hAnsi="Verdana" w:cs="Verdana"/>
-          <w:caps w:val="0"/>
-          <w:sz w:val="24"/>
-          <w:szCs w:val="24"/>
-        </w:rPr>
-        <w:tab/>
-      </w:r>
+        <w:ind w:left="0" w:hanging="0" w:firstLine="566"/>
+      </w:pPr>
       <w:r>
         <w:rPr>
           <w:rFonts w:ascii="Verdana" w:hAnsi="Verdana" w:eastAsia="Verdana" w:cs="Verdana"/>
@@ -2380,12 +2261,12 @@
         <w:ind w:left="0" w:firstLine="0"/>
       </w:pPr>
     </w:p>
-    <w:p xmlns:wp14="http://schemas.microsoft.com/office/word/2010/wordml" wp14:textId="77777777" wp14:noSpellErr="1">
+    <w:p xmlns:wp14="http://schemas.microsoft.com/office/word/2010/wordml" wp14:textId="77777777" w14:noSpellErr="1">
       <w:pPr>
         <w:pStyle w:val="1titreTOC"/>
         <w:widowControl/>
         <w:spacing w:before="283"/>
-        <w:ind w:left="405"/>
+        <w:ind w:left="405" w:hanging="0"/>
       </w:pPr>
       <w:r>
         <w:rPr>
@@ -2413,7 +2294,7 @@
         <w:pStyle w:val="1titreTOC"/>
         <w:widowControl/>
         <w:spacing w:before="283"/>
-        <w:ind w:left="708" w:hanging="0" w:firstLine="0"/>
+        <w:ind w:left="0" w:hanging="0" w:firstLine="405"/>
       </w:pPr>
       <w:r>
         <w:rPr>
@@ -2432,7 +2313,7 @@
         <w:pStyle w:val="1titreTOC"/>
         <w:widowControl/>
         <w:spacing w:before="283"/>
-        <w:ind w:left="708" w:hanging="0" w:firstLine="0"/>
+        <w:ind w:left="0" w:hanging="0" w:firstLine="405"/>
         <w:jc w:val="left"/>
       </w:pPr>
       <w:r>
@@ -2474,7 +2355,7 @@
         <w:pStyle w:val="1titreTOC"/>
         <w:widowControl/>
         <w:spacing w:before="283"/>
-        <w:ind w:left="708" w:hanging="0" w:firstLine="0"/>
+        <w:ind w:left="0" w:hanging="0" w:firstLine="405"/>
         <w:jc w:val="left"/>
       </w:pPr>
       <w:r>
@@ -2505,7 +2386,7 @@
         <w:pStyle w:val="1titreTOC"/>
         <w:widowControl/>
         <w:spacing w:before="283"/>
-        <w:ind w:left="708" w:hanging="0" w:firstLine="0"/>
+        <w:ind w:left="0" w:hanging="0" w:firstLine="405"/>
         <w:jc w:val="left"/>
         <w:rPr>
           <w:rFonts w:ascii="Verdana" w:hAnsi="Verdana" w:cs="Verdana"/>
@@ -2588,22 +2469,22 @@
         </w:rPr>
       </w:pPr>
     </w:p>
-    <w:p xmlns:wp14="http://schemas.microsoft.com/office/word/2010/wordml" wp14:textId="77777777">
+    <w:p xmlns:wp14="http://schemas.microsoft.com/office/word/2010/wordml" wp14:textId="77777777" wp14:noSpellErr="1">
       <w:pPr>
         <w:pStyle w:val="1titreTOC"/>
         <w:widowControl/>
         <w:spacing w:before="283"/>
-        <w:ind w:left="555"/>
-        <w:rPr>
-          <w:rFonts w:ascii="Verdana" w:hAnsi="Verdana" w:cs="Verdana"/>
-          <w:caps w:val="0"/>
-          <w:sz w:val="24"/>
-          <w:szCs w:val="24"/>
-        </w:rPr>
-      </w:pPr>
-      <w:r>
-        <w:rPr>
-          <w:rFonts w:ascii="Verdana" w:hAnsi="Verdana" w:cs="Verdana"/>
+        <w:ind w:left="0" w:hanging="0" w:firstLine="555"/>
+        <w:rPr>
+          <w:rFonts w:ascii="Verdana" w:hAnsi="Verdana" w:cs="Verdana"/>
+          <w:caps w:val="0"/>
+          <w:sz w:val="24"/>
+          <w:szCs w:val="24"/>
+        </w:rPr>
+      </w:pPr>
+      <w:r>
+        <w:rPr>
+          <w:rFonts w:ascii="Verdana" w:hAnsi="Verdana" w:eastAsia="Verdana" w:cs="Verdana"/>
           <w:caps w:val="0"/>
           <w:sz w:val="24"/>
           <w:szCs w:val="24"/>
@@ -2611,43 +2492,59 @@
         <w:t>D) Module</w:t>
       </w:r>
     </w:p>
-    <w:p xmlns:wp14="http://schemas.microsoft.com/office/word/2010/wordml" wp14:textId="77777777">
+    <w:p xmlns:wp14="http://schemas.microsoft.com/office/word/2010/wordml" wp14:textId="77777777" wp14:noSpellErr="1">
       <w:pPr>
         <w:pStyle w:val="1titreTOC"/>
         <w:widowControl/>
         <w:spacing w:before="283"/>
-        <w:ind w:left="214" w:hanging="0"/>
-        <w:rPr>
-          <w:rFonts w:ascii="Verdana" w:hAnsi="Verdana" w:cs="Verdana"/>
-          <w:caps w:val="0"/>
-          <w:sz w:val="24"/>
-          <w:szCs w:val="24"/>
-        </w:rPr>
-      </w:pPr>
+        <w:ind w:left="0" w:hanging="0" w:firstLine="555"/>
+      </w:pPr>
+      <w:r>
+        <w:rPr>
+          <w:rFonts w:ascii="Verdana" w:hAnsi="Verdana" w:eastAsia="Verdana" w:cs="Verdana"/>
+          <w:b w:val="0"/>
+          <w:bCs w:val="0"/>
+          <w:caps w:val="0"/>
+          <w:sz w:val="24"/>
+          <w:szCs w:val="24"/>
+        </w:rPr>
+        <w:t>Le module va servir a rassembler des entités logiques du code. Il regroupe un ensemble de fonctions, variables et classes.</w:t>
+      </w:r>
     </w:p>
     <w:p xmlns:wp14="http://schemas.microsoft.com/office/word/2010/wordml" wp14:textId="77777777" w14:noSpellErr="1">
       <w:pPr>
         <w:pStyle w:val="1titreTOC"/>
         <w:widowControl/>
         <w:spacing w:before="283"/>
-        <w:ind w:left="555" w:hanging="0" w:firstLine="0"/>
-        <w:rPr>
-          <w:rFonts w:ascii="Verdana" w:hAnsi="Verdana" w:cs="Verdana"/>
-          <w:caps w:val="0"/>
-          <w:sz w:val="24"/>
-          <w:szCs w:val="24"/>
-        </w:rPr>
-      </w:pPr>
-      <w:r>
-        <w:rPr>
-          <w:rFonts w:ascii="Verdana" w:hAnsi="Verdana" w:eastAsia="Verdana" w:cs="Verdana"/>
-          <w:b w:val="0"/>
-          <w:bCs w:val="0"/>
-          <w:caps w:val="0"/>
-          <w:sz w:val="24"/>
-          <w:szCs w:val="24"/>
-        </w:rPr>
-        <w:t>Le module va servir a rassembler des entités logiques du code. Il regroupe un ensemble de fonctions, variables et classes.</w:t>
+        <w:ind w:left="0" w:hanging="0" w:firstLine="555"/>
+        <w:rPr>
+          <w:rFonts w:ascii="Verdana" w:hAnsi="Verdana" w:cs="Verdana"/>
+          <w:caps w:val="0"/>
+          <w:sz w:val="24"/>
+          <w:szCs w:val="24"/>
+        </w:rPr>
+      </w:pPr>
+      <w:r>
+        <w:rPr>
+          <w:rFonts w:ascii="Verdana" w:hAnsi="Verdana" w:eastAsia="Verdana" w:cs="Verdana"/>
+          <w:b w:val="0"/>
+          <w:bCs w:val="0"/>
+          <w:caps w:val="0"/>
+          <w:sz w:val="24"/>
+          <w:szCs w:val="24"/>
+        </w:rPr>
+        <w:t>Pendant le parsing, chaque module rencontré via le catch de « @module » sera représenté sous la forme d'un objet « module »</w:t>
+      </w:r>
+      <w:r>
+        <w:rPr>
+          <w:rFonts w:ascii="Verdana" w:hAnsi="Verdana" w:eastAsia="Verdana" w:cs="Verdana"/>
+          <w:b w:val="0"/>
+          <w:bCs w:val="0"/>
+          <w:caps w:val="0"/>
+          <w:sz w:val="24"/>
+          <w:szCs w:val="24"/>
+        </w:rPr>
+        <w:t>.</w:t>
       </w:r>
     </w:p>
     <w:p xmlns:wp14="http://schemas.microsoft.com/office/word/2010/wordml" wp14:textId="77777777">
@@ -2655,37 +2552,7 @@
         <w:pStyle w:val="1titreTOC"/>
         <w:widowControl/>
         <w:spacing w:before="283"/>
-        <w:ind w:left="555" w:hanging="0"/>
-      </w:pPr>
-      <w:r>
-        <w:rPr>
-          <w:rFonts w:ascii="Verdana" w:hAnsi="Verdana" w:eastAsia="Verdana" w:cs="Verdana"/>
-          <w:b w:val="0"/>
-          <w:bCs w:val="0"/>
-          <w:caps w:val="0"/>
-          <w:sz w:val="24"/>
-          <w:szCs w:val="24"/>
-        </w:rPr>
-        <w:t>Pendant le parsing, chaque module rencontré via le catch de « @module » sera représenté sous la forme d'un objet « module »</w:t>
-      </w:r>
-      <w:r>
-        <w:rPr>
-          <w:rFonts w:ascii="Verdana" w:hAnsi="Verdana" w:eastAsia="Verdana" w:cs="Verdana"/>
-          <w:b w:val="0"/>
-          <w:bCs w:val="0"/>
-          <w:caps w:val="0"/>
-          <w:sz w:val="24"/>
-          <w:szCs w:val="24"/>
-        </w:rPr>
-        <w:t>.</w:t>
-      </w:r>
-    </w:p>
-    <w:p xmlns:wp14="http://schemas.microsoft.com/office/word/2010/wordml" wp14:textId="77777777">
-      <w:pPr>
-        <w:pStyle w:val="1titreTOC"/>
-        <w:widowControl/>
-        <w:spacing w:before="283"/>
-        <w:ind w:left="555" w:hanging="0"/>
+        <w:ind w:left="0" w:hanging="0" w:firstLine="555"/>
       </w:pPr>
       <w:r>
         <w:rPr>
@@ -2711,7 +2578,7 @@
         <w:pStyle w:val="1titreTOC"/>
         <w:widowControl/>
         <w:spacing w:before="283"/>
-        <w:ind w:left="0" w:firstLine="0"/>
+        <w:ind w:left="0" w:firstLine="555"/>
         <w:rPr>
           <w:rFonts w:ascii="Verdana" w:hAnsi="Verdana" w:cs="Verdana"/>
           <w:caps w:val="0"/>
@@ -2734,7 +2601,7 @@
         <w:pStyle w:val="1titreTOC"/>
         <w:widowControl/>
         <w:spacing w:before="283"/>
-        <w:ind w:left="0" w:firstLine="0"/>
+        <w:ind w:left="0" w:firstLine="708"/>
         <w:rPr>
           <w:rFonts w:ascii="Verdana" w:hAnsi="Verdana" w:cs="Verdana"/>
           <w:caps w:val="0"/>
@@ -2832,6 +2699,43 @@
           <w:szCs w:val="24"/>
         </w:rPr>
         <w:t>fonctions dans une classe pour désigner ses membres.</w:t>
+      </w:r>
+    </w:p>
+    <w:p>
+      <w:pPr>
+        <w:pStyle w:val="1titreTOC"/>
+        <w:spacing w:before="283"/>
+        <w:ind w:left="0" w:firstLine="708"/>
+      </w:pPr>
+      <w:r>
+        <w:rPr>
+          <w:rFonts w:ascii="Verdana" w:hAnsi="Verdana" w:eastAsia="Verdana" w:cs="Verdana"/>
+          <w:b w:val="0"/>
+          <w:bCs w:val="0"/>
+          <w:sz w:val="24"/>
+          <w:szCs w:val="24"/>
+        </w:rPr>
+        <w:t>À chaque rencontre de "@class" la classe catchée</w:t>
+      </w:r>
+      <w:r>
+        <w:rPr>
+          <w:rFonts w:ascii="Verdana" w:hAnsi="Verdana" w:eastAsia="Verdana" w:cs="Verdana"/>
+          <w:b w:val="0"/>
+          <w:bCs w:val="0"/>
+          <w:sz w:val="24"/>
+          <w:szCs w:val="24"/>
+        </w:rPr>
+        <w:t xml:space="preserve"> va être stockée dans un objet de la </w:t>
+      </w:r>
+      <w:r>
+        <w:rPr>
+          <w:rFonts w:ascii="Verdana" w:hAnsi="Verdana" w:eastAsia="Verdana" w:cs="Verdana"/>
+          <w:b w:val="0"/>
+          <w:bCs w:val="0"/>
+          <w:sz w:val="24"/>
+          <w:szCs w:val="24"/>
+        </w:rPr>
+        <w:t>classe "Classe" qui possèdera un dictionnaire de ses attributs membres et un autre de ses attributs non membres. À la création de cet objet un typedef de structure sera généré. Cet objet sera stocké dans le singleton "DeclKeeper".</w:t>
       </w:r>
     </w:p>
     <w:p>
@@ -2840,122 +2744,85 @@
         <w:spacing w:before="283"/>
         <w:ind w:left="0" w:firstLine="0"/>
       </w:pPr>
-      <w:r>
-        <w:rPr>
-          <w:rFonts w:ascii="Verdana" w:hAnsi="Verdana" w:eastAsia="Verdana" w:cs="Verdana"/>
-          <w:b w:val="0"/>
-          <w:bCs w:val="0"/>
-          <w:sz w:val="24"/>
-          <w:szCs w:val="24"/>
-        </w:rPr>
-        <w:t>À chaque rencontre de "@class" la classe catchée</w:t>
-      </w:r>
-      <w:r>
-        <w:rPr>
-          <w:rFonts w:ascii="Verdana" w:hAnsi="Verdana" w:eastAsia="Verdana" w:cs="Verdana"/>
-          <w:b w:val="0"/>
-          <w:bCs w:val="0"/>
-          <w:sz w:val="24"/>
-          <w:szCs w:val="24"/>
-        </w:rPr>
-        <w:t xml:space="preserve"> va être stockée dans un objet de la </w:t>
-      </w:r>
-      <w:r>
-        <w:rPr>
-          <w:rFonts w:ascii="Verdana" w:hAnsi="Verdana" w:eastAsia="Verdana" w:cs="Verdana"/>
-          <w:b w:val="0"/>
-          <w:bCs w:val="0"/>
-          <w:sz w:val="24"/>
-          <w:szCs w:val="24"/>
-        </w:rPr>
-        <w:t>classe "Classe" qui possèdera un dictionnaire de ses attributs membres et un autre de ses attributs non membres. À la création de cet objet un typedef de structure sera généré. Cet objet sera stocké dans le singleton "DeclKeeper".</w:t>
-      </w:r>
-    </w:p>
-    <w:p>
+    </w:p>
+    <w:p xmlns:wp14="http://schemas.microsoft.com/office/word/2010/wordml" wp14:textId="77777777" wp14:noSpellErr="1">
       <w:pPr>
         <w:pStyle w:val="1titreTOC"/>
+        <w:widowControl/>
         <w:spacing w:before="283"/>
-        <w:ind w:left="0" w:firstLine="0"/>
-      </w:pPr>
-    </w:p>
-    <w:p xmlns:wp14="http://schemas.microsoft.com/office/word/2010/wordml" wp14:textId="77777777">
+        <w:ind w:left="0" w:firstLine="708"/>
+        <w:rPr>
+          <w:rFonts w:ascii="Verdana" w:hAnsi="Verdana" w:cs="Verdana"/>
+          <w:caps w:val="0"/>
+          <w:sz w:val="24"/>
+          <w:szCs w:val="24"/>
+        </w:rPr>
+      </w:pPr>
+      <w:r>
+        <w:rPr>
+          <w:rFonts w:ascii="Verdana" w:hAnsi="Verdana" w:eastAsia="Verdana" w:cs="Verdana"/>
+          <w:caps w:val="0"/>
+          <w:sz w:val="24"/>
+          <w:szCs w:val="24"/>
+        </w:rPr>
+        <w:t>F) Implémentation</w:t>
+      </w:r>
+    </w:p>
+    <w:p xmlns:wp14="http://schemas.microsoft.com/office/word/2010/wordml" wp14:textId="77777777" w14:noSpellErr="1">
       <w:pPr>
         <w:pStyle w:val="1titreTOC"/>
         <w:widowControl/>
         <w:spacing w:before="283"/>
-        <w:ind w:left="0" w:firstLine="0"/>
-        <w:rPr>
-          <w:rFonts w:ascii="Verdana" w:hAnsi="Verdana" w:cs="Verdana"/>
-          <w:caps w:val="0"/>
-          <w:sz w:val="24"/>
-          <w:szCs w:val="24"/>
-        </w:rPr>
-      </w:pPr>
-      <w:r>
-        <w:rPr>
-          <w:rFonts w:ascii="Verdana" w:hAnsi="Verdana" w:cs="Verdana"/>
-          <w:caps w:val="0"/>
-          <w:sz w:val="24"/>
-          <w:szCs w:val="24"/>
-        </w:rPr>
-        <w:t>F) Implémentation</w:t>
-      </w:r>
-    </w:p>
-    <w:p xmlns:wp14="http://schemas.microsoft.com/office/word/2010/wordml" wp14:textId="77777777">
+        <w:ind w:left="0" w:firstLine="708"/>
+      </w:pPr>
+      <w:r>
+        <w:rPr>
+          <w:rFonts w:ascii="Verdana" w:hAnsi="Verdana" w:eastAsia="Verdana" w:cs="Verdana"/>
+          <w:b w:val="0"/>
+          <w:bCs w:val="0"/>
+          <w:caps w:val="0"/>
+          <w:sz w:val="24"/>
+          <w:szCs w:val="24"/>
+        </w:rPr>
+        <w:t xml:space="preserve">L'implémentation est le code des fonctions qui se trouve dans les modules ou les classes. </w:t>
+      </w:r>
+    </w:p>
+    <w:p xmlns:wp14="http://schemas.microsoft.com/office/word/2010/wordml" wp14:textId="77777777" w14:noSpellErr="1">
       <w:pPr>
         <w:pStyle w:val="1titreTOC"/>
         <w:widowControl/>
         <w:spacing w:before="283"/>
-        <w:ind w:left="0" w:firstLine="0"/>
-      </w:pPr>
-      <w:r>
-        <w:rPr>
-          <w:rFonts w:ascii="Verdana" w:hAnsi="Verdana" w:eastAsia="Verdana" w:cs="Verdana"/>
-          <w:b w:val="0"/>
-          <w:bCs w:val="0"/>
-          <w:caps w:val="0"/>
-          <w:sz w:val="24"/>
-          <w:szCs w:val="24"/>
-        </w:rPr>
-        <w:t xml:space="preserve">L'implémentation est le code des fonctions qui se trouve dans les modules ou les classes. </w:t>
-      </w:r>
-    </w:p>
-    <w:p xmlns:wp14="http://schemas.microsoft.com/office/word/2010/wordml" wp14:textId="77777777" wp14:noSpellErr="1">
+        <w:ind w:left="0" w:firstLine="708"/>
+      </w:pPr>
+      <w:r>
+        <w:rPr>
+          <w:rFonts w:ascii="Verdana" w:hAnsi="Verdana" w:eastAsia="Verdana" w:cs="Verdana"/>
+          <w:b w:val="0"/>
+          <w:bCs w:val="0"/>
+          <w:caps w:val="0"/>
+          <w:sz w:val="24"/>
+          <w:szCs w:val="24"/>
+        </w:rPr>
+        <w:t xml:space="preserve">Lors de la rencontre d'un "@implémentation" nous allons créer un objet implémentation qui va contenir un dictionnaire liant le symbole décoré d'une </w:t>
+      </w:r>
+      <w:r>
+        <w:rPr>
+          <w:rFonts w:ascii="Verdana" w:hAnsi="Verdana" w:eastAsia="Verdana" w:cs="Verdana"/>
+          <w:b w:val="0"/>
+          <w:bCs w:val="0"/>
+          <w:caps w:val="0"/>
+          <w:sz w:val="24"/>
+          <w:szCs w:val="24"/>
+        </w:rPr>
+        <w:t>implémentation à son corps.</w:t>
+      </w:r>
+    </w:p>
+    <w:p xmlns:wp14="http://schemas.microsoft.com/office/word/2010/wordml" wp14:textId="77777777">
       <w:pPr>
         <w:pStyle w:val="1titreTOC"/>
         <w:widowControl/>
         <w:spacing w:before="283"/>
-        <w:ind w:left="0" w:firstLine="0"/>
-      </w:pPr>
-      <w:r>
-        <w:rPr>
-          <w:rFonts w:ascii="Verdana" w:hAnsi="Verdana" w:eastAsia="Verdana" w:cs="Verdana"/>
-          <w:b w:val="0"/>
-          <w:bCs w:val="0"/>
-          <w:caps w:val="0"/>
-          <w:sz w:val="24"/>
-          <w:szCs w:val="24"/>
-        </w:rPr>
-        <w:t xml:space="preserve">Lors de la rencontre d'un "@implémentation" nous allons créer un objet implémentation qui va contenir un dictionnaire liant le symbole décoré d'une </w:t>
-      </w:r>
-      <w:r>
-        <w:rPr>
-          <w:rFonts w:ascii="Verdana" w:hAnsi="Verdana" w:eastAsia="Verdana" w:cs="Verdana"/>
-          <w:b w:val="0"/>
-          <w:bCs w:val="0"/>
-          <w:caps w:val="0"/>
-          <w:sz w:val="24"/>
-          <w:szCs w:val="24"/>
-        </w:rPr>
-        <w:t>implémentation à son corps.</w:t>
-      </w:r>
-    </w:p>
-    <w:p xmlns:wp14="http://schemas.microsoft.com/office/word/2010/wordml" wp14:textId="77777777">
-      <w:pPr>
-        <w:pStyle w:val="1titreTOC"/>
-        <w:widowControl/>
-        <w:spacing w:before="283"/>
-        <w:ind w:left="0" w:firstLine="0"/>
+        <w:ind w:left="0" w:firstLine="708"/>
       </w:pPr>
       <w:r>
         <w:rPr>

</xml_diff>